<commit_message>
update k to K few modifications for the release of v2
</commit_message>
<xml_diff>
--- a/documentation/user_manual.docx
+++ b/documentation/user_manual.docx
@@ -58,6 +58,7 @@
           <w:lang w:val="fr-FR"/>
         </w:rPr>
       </w:pPr>
+      <w:proofErr w:type="spellStart"/>
       <w:r>
         <w:rPr>
           <w:u w:val="single"/>
@@ -65,6 +66,7 @@
         </w:rPr>
         <w:t>Authors</w:t>
       </w:r>
+      <w:proofErr w:type="spellEnd"/>
       <w:r>
         <w:rPr>
           <w:lang w:val="fr-FR"/>
@@ -84,23 +86,7 @@
             <w:u w:val="single"/>
             <w:lang w:val="fr-FR"/>
           </w:rPr>
-          <w:t>julien.ruff@gmail.c</w:t>
-        </w:r>
-        <w:r>
-          <w:rPr>
-            <w:color w:val="0000FF"/>
-            <w:u w:val="single"/>
-            <w:lang w:val="fr-FR"/>
-          </w:rPr>
-          <w:t>o</w:t>
-        </w:r>
-        <w:r>
-          <w:rPr>
-            <w:color w:val="0000FF"/>
-            <w:u w:val="single"/>
-            <w:lang w:val="fr-FR"/>
-          </w:rPr>
-          <w:t>m</w:t>
+          <w:t>julien.ruff@gmail.com</w:t>
         </w:r>
       </w:hyperlink>
       <w:r>
@@ -367,6 +353,7 @@
       <w:r>
         <w:t>Before starting, the directory of the model (</w:t>
       </w:r>
+      <w:proofErr w:type="spellStart"/>
       <w:r>
         <w:rPr>
           <w:rFonts w:ascii="Courier New" w:eastAsia="Courier New" w:hAnsi="Courier New" w:cs="Courier New"/>
@@ -374,6 +361,7 @@
         </w:rPr>
         <w:t>mainDir</w:t>
       </w:r>
+      <w:proofErr w:type="spellEnd"/>
       <w:r>
         <w:t xml:space="preserve">) should be defined, such as: </w:t>
       </w:r>
@@ -386,21 +374,23 @@
           <w:szCs w:val="20"/>
         </w:rPr>
       </w:pPr>
+      <w:proofErr w:type="spellStart"/>
       <w:r>
         <w:rPr>
           <w:rFonts w:ascii="Courier New" w:eastAsia="Courier New" w:hAnsi="Courier New" w:cs="Courier New"/>
           <w:sz w:val="20"/>
           <w:szCs w:val="20"/>
         </w:rPr>
-        <w:t>mainDir = "/Users/Name/SurEau-Ecos_v</w:t>
-      </w:r>
+        <w:t>mainDir</w:t>
+      </w:r>
+      <w:proofErr w:type="spellEnd"/>
       <w:r>
         <w:rPr>
           <w:rFonts w:ascii="Courier New" w:eastAsia="Courier New" w:hAnsi="Courier New" w:cs="Courier New"/>
           <w:sz w:val="20"/>
           <w:szCs w:val="20"/>
         </w:rPr>
-        <w:t>2</w:t>
+        <w:t xml:space="preserve"> = "/Users/Name/SurEau-Ecos_v</w:t>
       </w:r>
       <w:r>
         <w:rPr>
@@ -408,6 +398,14 @@
           <w:sz w:val="20"/>
           <w:szCs w:val="20"/>
         </w:rPr>
+        <w:t>2</w:t>
+      </w:r>
+      <w:r>
+        <w:rPr>
+          <w:rFonts w:ascii="Courier New" w:eastAsia="Courier New" w:hAnsi="Courier New" w:cs="Courier New"/>
+          <w:sz w:val="20"/>
+          <w:szCs w:val="20"/>
+        </w:rPr>
         <w:t>.0.0"</w:t>
       </w:r>
     </w:p>
@@ -436,7 +434,43 @@
           <w:sz w:val="20"/>
           <w:szCs w:val="20"/>
         </w:rPr>
-        <w:t>source(paste0(mainDir,'/functions/load.SurEau-Ecos.R')</w:t>
+        <w:t>source(paste0(</w:t>
+      </w:r>
+      <w:proofErr w:type="spellStart"/>
+      <w:r>
+        <w:rPr>
+          <w:rFonts w:ascii="Courier New" w:eastAsia="Courier New" w:hAnsi="Courier New" w:cs="Courier New"/>
+          <w:sz w:val="20"/>
+          <w:szCs w:val="20"/>
+        </w:rPr>
+        <w:t>mainDir</w:t>
+      </w:r>
+      <w:proofErr w:type="spellEnd"/>
+      <w:r>
+        <w:rPr>
+          <w:rFonts w:ascii="Courier New" w:eastAsia="Courier New" w:hAnsi="Courier New" w:cs="Courier New"/>
+          <w:sz w:val="20"/>
+          <w:szCs w:val="20"/>
+        </w:rPr>
+        <w:t>,'/functions/</w:t>
+      </w:r>
+      <w:proofErr w:type="spellStart"/>
+      <w:r>
+        <w:rPr>
+          <w:rFonts w:ascii="Courier New" w:eastAsia="Courier New" w:hAnsi="Courier New" w:cs="Courier New"/>
+          <w:sz w:val="20"/>
+          <w:szCs w:val="20"/>
+        </w:rPr>
+        <w:t>load.SurEau-Ecos.R</w:t>
+      </w:r>
+      <w:proofErr w:type="spellEnd"/>
+      <w:r>
+        <w:rPr>
+          <w:rFonts w:ascii="Courier New" w:eastAsia="Courier New" w:hAnsi="Courier New" w:cs="Courier New"/>
+          <w:sz w:val="20"/>
+          <w:szCs w:val="20"/>
+        </w:rPr>
+        <w:t>')</w:t>
       </w:r>
       <w:r>
         <w:rPr>
@@ -456,22 +490,42 @@
       </w:r>
     </w:p>
     <w:p>
+      <w:proofErr w:type="spellStart"/>
       <w:r>
         <w:rPr>
           <w:i/>
         </w:rPr>
-        <w:t xml:space="preserve">Sureau-Ecos </w:t>
+        <w:t>Sureau</w:t>
+      </w:r>
+      <w:proofErr w:type="spellEnd"/>
+      <w:r>
+        <w:rPr>
+          <w:i/>
+        </w:rPr>
+        <w:t xml:space="preserve">-Ecos </w:t>
       </w:r>
       <w:r>
         <w:t xml:space="preserve">can be run with the function </w:t>
       </w:r>
+      <w:proofErr w:type="spellStart"/>
+      <w:proofErr w:type="gramStart"/>
       <w:r>
         <w:rPr>
           <w:rFonts w:ascii="Courier New" w:eastAsia="Courier New" w:hAnsi="Courier New" w:cs="Courier New"/>
           <w:sz w:val="20"/>
           <w:szCs w:val="20"/>
         </w:rPr>
-        <w:t>run.SurEau-Ecos().</w:t>
+        <w:t>run.SurEau</w:t>
+      </w:r>
+      <w:proofErr w:type="spellEnd"/>
+      <w:proofErr w:type="gramEnd"/>
+      <w:r>
+        <w:rPr>
+          <w:rFonts w:ascii="Courier New" w:eastAsia="Courier New" w:hAnsi="Courier New" w:cs="Courier New"/>
+          <w:sz w:val="20"/>
+          <w:szCs w:val="20"/>
+        </w:rPr>
+        <w:t>-Ecos().</w:t>
       </w:r>
       <w:r>
         <w:t xml:space="preserve"> This function has </w:t>
@@ -523,12 +577,36 @@
       <w:r>
         <w:t>/</w:t>
       </w:r>
+      <w:proofErr w:type="spellStart"/>
       <w:r>
         <w:rPr>
           <w:i/>
         </w:rPr>
-        <w:t>quick_start/example_launcher.R</w:t>
-      </w:r>
+        <w:t>quick_start</w:t>
+      </w:r>
+      <w:proofErr w:type="spellEnd"/>
+      <w:r>
+        <w:rPr>
+          <w:i/>
+        </w:rPr>
+        <w:t>/</w:t>
+      </w:r>
+      <w:proofErr w:type="spellStart"/>
+      <w:r>
+        <w:rPr>
+          <w:i/>
+        </w:rPr>
+        <w:t>example_</w:t>
+      </w:r>
+      <w:proofErr w:type="gramStart"/>
+      <w:r>
+        <w:rPr>
+          <w:i/>
+        </w:rPr>
+        <w:t>launcher.R</w:t>
+      </w:r>
+      <w:proofErr w:type="spellEnd"/>
+      <w:proofErr w:type="gramEnd"/>
       <w:r>
         <w:t xml:space="preserve">’ is  an example on how to run a basic simulation of </w:t>
       </w:r>
@@ -550,10 +628,21 @@
         <w:rPr>
           <w:i/>
         </w:rPr>
-        <w:t>SurEau-Ecos</w:t>
-      </w:r>
-      <w:r>
-        <w:t xml:space="preserve">’s parameters and how they can be initialized are described in the following chapters. A more specific description on how vegetation and soil is represented in </w:t>
+        <w:t>SurEau-</w:t>
+      </w:r>
+      <w:proofErr w:type="spellStart"/>
+      <w:r>
+        <w:rPr>
+          <w:i/>
+        </w:rPr>
+        <w:t>Ecos</w:t>
+      </w:r>
+      <w:r>
+        <w:t>’s</w:t>
+      </w:r>
+      <w:proofErr w:type="spellEnd"/>
+      <w:r>
+        <w:t xml:space="preserve"> parameters and how they can be initialized are described in the following chapters. A more specific description on how vegetation and soil is represented in </w:t>
       </w:r>
       <w:r>
         <w:rPr>
@@ -611,31 +700,53 @@
       <w:r>
         <w:t xml:space="preserve"> be created by the function </w:t>
       </w:r>
+      <w:proofErr w:type="spellStart"/>
+      <w:proofErr w:type="gramStart"/>
       <w:r>
         <w:rPr>
           <w:rFonts w:ascii="Courier New" w:eastAsia="Courier New" w:hAnsi="Courier New" w:cs="Courier New"/>
           <w:sz w:val="20"/>
           <w:szCs w:val="20"/>
         </w:rPr>
-        <w:t>create.modeling.options()</w:t>
-      </w:r>
-      <w:r>
-        <w:t>. The function takes several arguments as input (see Table 1). Note that some of these options might also change the list of climate data and the stand, soil or vegetation input parameters that are required to run the model (</w:t>
-      </w:r>
-      <w:r>
-        <w:t>e.g.,</w:t>
-      </w:r>
-      <w:r>
-        <w:t xml:space="preserve"> </w:t>
-      </w:r>
+        <w:t>create.modeling</w:t>
+      </w:r>
+      <w:proofErr w:type="gramEnd"/>
       <w:r>
         <w:rPr>
           <w:rFonts w:ascii="Courier New" w:eastAsia="Courier New" w:hAnsi="Courier New" w:cs="Courier New"/>
           <w:sz w:val="20"/>
           <w:szCs w:val="20"/>
         </w:rPr>
+        <w:t>.options</w:t>
+      </w:r>
+      <w:proofErr w:type="spellEnd"/>
+      <w:r>
+        <w:rPr>
+          <w:rFonts w:ascii="Courier New" w:eastAsia="Courier New" w:hAnsi="Courier New" w:cs="Courier New"/>
+          <w:sz w:val="20"/>
+          <w:szCs w:val="20"/>
+        </w:rPr>
+        <w:t>()</w:t>
+      </w:r>
+      <w:r>
+        <w:t>. The function takes several arguments as input (see Table 1). Note that some of these options might also change the list of climate data and the stand, soil or vegetation input parameters that are required to run the model (</w:t>
+      </w:r>
+      <w:r>
+        <w:t>e.g.,</w:t>
+      </w:r>
+      <w:r>
+        <w:t xml:space="preserve"> </w:t>
+      </w:r>
+      <w:proofErr w:type="spellStart"/>
+      <w:r>
+        <w:rPr>
+          <w:rFonts w:ascii="Courier New" w:eastAsia="Courier New" w:hAnsi="Courier New" w:cs="Courier New"/>
+          <w:sz w:val="20"/>
+          <w:szCs w:val="20"/>
+        </w:rPr>
         <w:t>StomatalRegFormulation</w:t>
       </w:r>
+      <w:proofErr w:type="spellEnd"/>
       <w:r>
         <w:rPr>
           <w:rFonts w:ascii="Courier New" w:eastAsia="Courier New" w:hAnsi="Courier New" w:cs="Courier New"/>
@@ -701,7 +812,27 @@
           <w:szCs w:val="20"/>
           <w:highlight w:val="white"/>
         </w:rPr>
-        <w:t xml:space="preserve"># basic configuration of </w:t>
+        <w:t xml:space="preserve"># </w:t>
+      </w:r>
+      <w:proofErr w:type="gramStart"/>
+      <w:r>
+        <w:rPr>
+          <w:rFonts w:ascii="Courier New" w:eastAsia="Courier New" w:hAnsi="Courier New" w:cs="Courier New"/>
+          <w:sz w:val="20"/>
+          <w:szCs w:val="20"/>
+          <w:highlight w:val="white"/>
+        </w:rPr>
+        <w:t>basic</w:t>
+      </w:r>
+      <w:proofErr w:type="gramEnd"/>
+      <w:r>
+        <w:rPr>
+          <w:rFonts w:ascii="Courier New" w:eastAsia="Courier New" w:hAnsi="Courier New" w:cs="Courier New"/>
+          <w:sz w:val="20"/>
+          <w:szCs w:val="20"/>
+          <w:highlight w:val="white"/>
+        </w:rPr>
+        <w:t xml:space="preserve"> configuration of </w:t>
       </w:r>
       <w:r>
         <w:rPr>
@@ -724,6 +855,7 @@
           <w:highlight w:val="white"/>
         </w:rPr>
       </w:pPr>
+      <w:proofErr w:type="spellStart"/>
       <w:r>
         <w:rPr>
           <w:rFonts w:ascii="Courier New" w:eastAsia="Courier New" w:hAnsi="Courier New" w:cs="Courier New"/>
@@ -731,7 +863,48 @@
           <w:szCs w:val="20"/>
           <w:highlight w:val="white"/>
         </w:rPr>
-        <w:t>modeling_options = create.modeling.options()</w:t>
+        <w:t>modeling_options</w:t>
+      </w:r>
+      <w:proofErr w:type="spellEnd"/>
+      <w:r>
+        <w:rPr>
+          <w:rFonts w:ascii="Courier New" w:eastAsia="Courier New" w:hAnsi="Courier New" w:cs="Courier New"/>
+          <w:sz w:val="20"/>
+          <w:szCs w:val="20"/>
+          <w:highlight w:val="white"/>
+        </w:rPr>
+        <w:t xml:space="preserve"> = </w:t>
+      </w:r>
+      <w:proofErr w:type="spellStart"/>
+      <w:proofErr w:type="gramStart"/>
+      <w:r>
+        <w:rPr>
+          <w:rFonts w:ascii="Courier New" w:eastAsia="Courier New" w:hAnsi="Courier New" w:cs="Courier New"/>
+          <w:sz w:val="20"/>
+          <w:szCs w:val="20"/>
+          <w:highlight w:val="white"/>
+        </w:rPr>
+        <w:t>create.modeling</w:t>
+      </w:r>
+      <w:proofErr w:type="gramEnd"/>
+      <w:r>
+        <w:rPr>
+          <w:rFonts w:ascii="Courier New" w:eastAsia="Courier New" w:hAnsi="Courier New" w:cs="Courier New"/>
+          <w:sz w:val="20"/>
+          <w:szCs w:val="20"/>
+          <w:highlight w:val="white"/>
+        </w:rPr>
+        <w:t>.options</w:t>
+      </w:r>
+      <w:proofErr w:type="spellEnd"/>
+      <w:r>
+        <w:rPr>
+          <w:rFonts w:ascii="Courier New" w:eastAsia="Courier New" w:hAnsi="Courier New" w:cs="Courier New"/>
+          <w:sz w:val="20"/>
+          <w:szCs w:val="20"/>
+          <w:highlight w:val="white"/>
+        </w:rPr>
+        <w:t>()</w:t>
       </w:r>
     </w:p>
     <w:p>
@@ -752,7 +925,27 @@
           <w:szCs w:val="20"/>
           <w:highlight w:val="white"/>
         </w:rPr>
-        <w:t xml:space="preserve"># configuration to run SurEau-Ecos with a constant climate </w:t>
+        <w:t xml:space="preserve"># </w:t>
+      </w:r>
+      <w:proofErr w:type="gramStart"/>
+      <w:r>
+        <w:rPr>
+          <w:rFonts w:ascii="Courier New" w:eastAsia="Courier New" w:hAnsi="Courier New" w:cs="Courier New"/>
+          <w:sz w:val="20"/>
+          <w:szCs w:val="20"/>
+          <w:highlight w:val="white"/>
+        </w:rPr>
+        <w:t>configuration</w:t>
+      </w:r>
+      <w:proofErr w:type="gramEnd"/>
+      <w:r>
+        <w:rPr>
+          <w:rFonts w:ascii="Courier New" w:eastAsia="Courier New" w:hAnsi="Courier New" w:cs="Courier New"/>
+          <w:sz w:val="20"/>
+          <w:szCs w:val="20"/>
+          <w:highlight w:val="white"/>
+        </w:rPr>
+        <w:t xml:space="preserve"> to run SurEau-Ecos with a constant climate </w:t>
       </w:r>
       <w:r>
         <w:rPr>
@@ -775,6 +968,7 @@
           <w:highlight w:val="white"/>
         </w:rPr>
       </w:pPr>
+      <w:proofErr w:type="spellStart"/>
       <w:r>
         <w:rPr>
           <w:rFonts w:ascii="Courier New" w:eastAsia="Courier New" w:hAnsi="Courier New" w:cs="Courier New"/>
@@ -782,7 +976,68 @@
           <w:szCs w:val="20"/>
           <w:highlight w:val="white"/>
         </w:rPr>
-        <w:t>modeling_options = create.modeling.options(constantClimate=T)</w:t>
+        <w:t>modeling_options</w:t>
+      </w:r>
+      <w:proofErr w:type="spellEnd"/>
+      <w:r>
+        <w:rPr>
+          <w:rFonts w:ascii="Courier New" w:eastAsia="Courier New" w:hAnsi="Courier New" w:cs="Courier New"/>
+          <w:sz w:val="20"/>
+          <w:szCs w:val="20"/>
+          <w:highlight w:val="white"/>
+        </w:rPr>
+        <w:t xml:space="preserve"> = </w:t>
+      </w:r>
+      <w:proofErr w:type="spellStart"/>
+      <w:proofErr w:type="gramStart"/>
+      <w:r>
+        <w:rPr>
+          <w:rFonts w:ascii="Courier New" w:eastAsia="Courier New" w:hAnsi="Courier New" w:cs="Courier New"/>
+          <w:sz w:val="20"/>
+          <w:szCs w:val="20"/>
+          <w:highlight w:val="white"/>
+        </w:rPr>
+        <w:t>create.modeling</w:t>
+      </w:r>
+      <w:proofErr w:type="gramEnd"/>
+      <w:r>
+        <w:rPr>
+          <w:rFonts w:ascii="Courier New" w:eastAsia="Courier New" w:hAnsi="Courier New" w:cs="Courier New"/>
+          <w:sz w:val="20"/>
+          <w:szCs w:val="20"/>
+          <w:highlight w:val="white"/>
+        </w:rPr>
+        <w:t>.options</w:t>
+      </w:r>
+      <w:proofErr w:type="spellEnd"/>
+      <w:r>
+        <w:rPr>
+          <w:rFonts w:ascii="Courier New" w:eastAsia="Courier New" w:hAnsi="Courier New" w:cs="Courier New"/>
+          <w:sz w:val="20"/>
+          <w:szCs w:val="20"/>
+          <w:highlight w:val="white"/>
+        </w:rPr>
+        <w:t>(</w:t>
+      </w:r>
+      <w:proofErr w:type="spellStart"/>
+      <w:r>
+        <w:rPr>
+          <w:rFonts w:ascii="Courier New" w:eastAsia="Courier New" w:hAnsi="Courier New" w:cs="Courier New"/>
+          <w:sz w:val="20"/>
+          <w:szCs w:val="20"/>
+          <w:highlight w:val="white"/>
+        </w:rPr>
+        <w:t>constantClimate</w:t>
+      </w:r>
+      <w:proofErr w:type="spellEnd"/>
+      <w:r>
+        <w:rPr>
+          <w:rFonts w:ascii="Courier New" w:eastAsia="Courier New" w:hAnsi="Courier New" w:cs="Courier New"/>
+          <w:sz w:val="20"/>
+          <w:szCs w:val="20"/>
+          <w:highlight w:val="white"/>
+        </w:rPr>
+        <w:t>=T)</w:t>
       </w:r>
     </w:p>
     <w:p>
@@ -931,6 +1186,7 @@
                 <w:szCs w:val="20"/>
               </w:rPr>
             </w:pPr>
+            <w:proofErr w:type="spellStart"/>
             <w:r>
               <w:rPr>
                 <w:rFonts w:ascii="Courier New" w:eastAsia="Courier New" w:hAnsi="Courier New" w:cs="Courier New"/>
@@ -939,6 +1195,7 @@
               </w:rPr>
               <w:t>constantClimate</w:t>
             </w:r>
+            <w:proofErr w:type="spellEnd"/>
           </w:p>
         </w:tc>
         <w:tc>
@@ -959,13 +1216,31 @@
               </w:rPr>
             </w:pPr>
             <w:r>
-              <w:t xml:space="preserve">a logical value indicating whether a constant climate will be used during the simulation (default = F). If set to ‘T’, the first line of the climate input file will be repeated to generate the climate data.frame in </w:t>
-            </w:r>
+              <w:t xml:space="preserve">a logical value indicating whether a constant climate will be used during the simulation (default = F). If set to ‘T’, the first line of the climate input file will be repeated to generate the climate </w:t>
+            </w:r>
+            <w:proofErr w:type="spellStart"/>
+            <w:proofErr w:type="gramStart"/>
+            <w:r>
+              <w:t>data.frame</w:t>
+            </w:r>
+            <w:proofErr w:type="spellEnd"/>
+            <w:proofErr w:type="gramEnd"/>
+            <w:r>
+              <w:t xml:space="preserve"> in </w:t>
+            </w:r>
+            <w:proofErr w:type="spellStart"/>
             <w:r>
               <w:rPr>
                 <w:rFonts w:ascii="Courier New" w:eastAsia="Courier New" w:hAnsi="Courier New" w:cs="Courier New"/>
               </w:rPr>
-              <w:t>create.climate.data()</w:t>
+              <w:t>create.climate.data</w:t>
+            </w:r>
+            <w:proofErr w:type="spellEnd"/>
+            <w:r>
+              <w:rPr>
+                <w:rFonts w:ascii="Courier New" w:eastAsia="Courier New" w:hAnsi="Courier New" w:cs="Courier New"/>
+              </w:rPr>
+              <w:t>()</w:t>
             </w:r>
           </w:p>
         </w:tc>
@@ -1009,6 +1284,7 @@
                 <w:szCs w:val="20"/>
               </w:rPr>
             </w:pPr>
+            <w:proofErr w:type="spellStart"/>
             <w:r>
               <w:rPr>
                 <w:rFonts w:ascii="Courier New" w:eastAsia="Courier New" w:hAnsi="Courier New" w:cs="Courier New"/>
@@ -1017,6 +1293,7 @@
               </w:rPr>
               <w:t>timeStepForEvapo</w:t>
             </w:r>
+            <w:proofErr w:type="spellEnd"/>
           </w:p>
         </w:tc>
         <w:tc>
@@ -1040,13 +1317,29 @@
           </w:p>
           <w:p>
             <w:r>
-              <w:t xml:space="preserve">NB: This is the time step at which climate data are sampled (before being interpolated in the small time step loop). Computations becomes inaccurate for </w:t>
-            </w:r>
+              <w:t xml:space="preserve">NB: This is the time step at which climate data are sampled (before being interpolated in the </w:t>
+            </w:r>
+            <w:proofErr w:type="gramStart"/>
+            <w:r>
+              <w:t>small time</w:t>
+            </w:r>
+            <w:proofErr w:type="gramEnd"/>
+            <w:r>
+              <w:t xml:space="preserve"> step loop). Computations becomes inaccurate for </w:t>
+            </w:r>
+            <w:proofErr w:type="spellStart"/>
             <w:r>
               <w:rPr>
                 <w:rFonts w:ascii="Courier New" w:eastAsia="Courier New" w:hAnsi="Courier New" w:cs="Courier New"/>
               </w:rPr>
-              <w:t>timeStepForEvapo&gt;2h,</w:t>
+              <w:t>timeStepForEvapo</w:t>
+            </w:r>
+            <w:proofErr w:type="spellEnd"/>
+            <w:r>
+              <w:rPr>
+                <w:rFonts w:ascii="Courier New" w:eastAsia="Courier New" w:hAnsi="Courier New" w:cs="Courier New"/>
+              </w:rPr>
+              <w:t>&gt;2h,</w:t>
             </w:r>
             <w:r>
               <w:t xml:space="preserve"> as the range of daily variations of climate conditions and associated stomatal regulation and fluxes are not well discretized</w:t>
@@ -1102,6 +1395,7 @@
                 <w:szCs w:val="20"/>
               </w:rPr>
             </w:pPr>
+            <w:proofErr w:type="spellStart"/>
             <w:r>
               <w:rPr>
                 <w:rFonts w:ascii="Courier New" w:eastAsia="Courier New" w:hAnsi="Courier New" w:cs="Courier New"/>
@@ -1110,6 +1404,7 @@
               </w:rPr>
               <w:t>numericalScheme</w:t>
             </w:r>
+            <w:proofErr w:type="spellEnd"/>
           </w:p>
         </w:tc>
         <w:tc>
@@ -1135,11 +1430,16 @@
               </w:rPr>
             </w:pPr>
             <w:r>
-              <w:t>The numerical scheme used to solve water ba</w:t>
+              <w:t xml:space="preserve">The numerical scheme used to solve water </w:t>
+            </w:r>
+            <w:proofErr w:type="gramStart"/>
+            <w:r>
+              <w:t>ba</w:t>
             </w:r>
             <w:r>
               <w:t>lances :</w:t>
             </w:r>
+            <w:proofErr w:type="gramEnd"/>
             <w:r>
               <w:t xml:space="preserve"> ’</w:t>
             </w:r>
@@ -1209,6 +1509,7 @@
                 <w:szCs w:val="20"/>
               </w:rPr>
             </w:pPr>
+            <w:proofErr w:type="spellStart"/>
             <w:r>
               <w:rPr>
                 <w:rFonts w:ascii="Courier New" w:eastAsia="Courier New" w:hAnsi="Courier New" w:cs="Courier New"/>
@@ -1217,6 +1518,7 @@
               </w:rPr>
               <w:t>compOptionsForEvapo</w:t>
             </w:r>
+            <w:proofErr w:type="spellEnd"/>
           </w:p>
         </w:tc>
         <w:tc>
@@ -1242,12 +1544,28 @@
           </w:p>
           <w:p>
             <w:r>
-              <w:t xml:space="preserve"> "Accurate" : fixed time step (10 s)</w:t>
-            </w:r>
-          </w:p>
-          <w:p>
-            <w:r>
-              <w:t xml:space="preserve"> "Fast" : adaptive time step (1 hour, 10 min)</w:t>
+              <w:t xml:space="preserve"> "Accurate</w:t>
+            </w:r>
+            <w:proofErr w:type="gramStart"/>
+            <w:r>
+              <w:t>" :</w:t>
+            </w:r>
+            <w:proofErr w:type="gramEnd"/>
+            <w:r>
+              <w:t xml:space="preserve"> fixed time step (10 s)</w:t>
+            </w:r>
+          </w:p>
+          <w:p>
+            <w:r>
+              <w:t xml:space="preserve"> "Fast</w:t>
+            </w:r>
+            <w:proofErr w:type="gramStart"/>
+            <w:r>
+              <w:t>" :</w:t>
+            </w:r>
+            <w:proofErr w:type="gramEnd"/>
+            <w:r>
+              <w:t xml:space="preserve"> adaptive time step (1 hour, 10 min)</w:t>
             </w:r>
           </w:p>
           <w:p>
@@ -1257,7 +1575,23 @@
               </w:rPr>
             </w:pPr>
             <w:r>
-              <w:t xml:space="preserve"> "Custom" : specify your small time step (parameter “customSmallTimeStepInSec”, default is 600 s =10 min)</w:t>
+              <w:t xml:space="preserve"> "Custom</w:t>
+            </w:r>
+            <w:proofErr w:type="gramStart"/>
+            <w:r>
+              <w:t>" :</w:t>
+            </w:r>
+            <w:proofErr w:type="gramEnd"/>
+            <w:r>
+              <w:t xml:space="preserve"> specify your small time step (parameter “</w:t>
+            </w:r>
+            <w:proofErr w:type="spellStart"/>
+            <w:r>
+              <w:t>customSmallTimeStepInSec</w:t>
+            </w:r>
+            <w:proofErr w:type="spellEnd"/>
+            <w:r>
+              <w:t>”, default is 600 s =10 min)</w:t>
             </w:r>
           </w:p>
         </w:tc>
@@ -1310,6 +1644,7 @@
                 <w:szCs w:val="20"/>
               </w:rPr>
             </w:pPr>
+            <w:proofErr w:type="spellStart"/>
             <w:r>
               <w:rPr>
                 <w:rFonts w:ascii="Courier New" w:eastAsia="Courier New" w:hAnsi="Courier New" w:cs="Courier New"/>
@@ -1318,6 +1653,7 @@
               </w:rPr>
               <w:t>soilEvap</w:t>
             </w:r>
+            <w:proofErr w:type="spellEnd"/>
           </w:p>
         </w:tc>
         <w:tc>
@@ -1386,14 +1722,34 @@
                 <w:szCs w:val="20"/>
               </w:rPr>
             </w:pPr>
+            <w:proofErr w:type="spellStart"/>
             <w:r>
               <w:rPr>
                 <w:rFonts w:ascii="Courier New" w:eastAsia="Courier New" w:hAnsi="Courier New" w:cs="Courier New"/>
                 <w:sz w:val="20"/>
                 <w:szCs w:val="20"/>
               </w:rPr>
-              <w:t>Lcav and Tcav</w:t>
-            </w:r>
+              <w:t>Lcav</w:t>
+            </w:r>
+            <w:proofErr w:type="spellEnd"/>
+            <w:r>
+              <w:rPr>
+                <w:rFonts w:ascii="Courier New" w:eastAsia="Courier New" w:hAnsi="Courier New" w:cs="Courier New"/>
+                <w:sz w:val="20"/>
+                <w:szCs w:val="20"/>
+              </w:rPr>
+              <w:t xml:space="preserve"> and </w:t>
+            </w:r>
+            <w:proofErr w:type="spellStart"/>
+            <w:r>
+              <w:rPr>
+                <w:rFonts w:ascii="Courier New" w:eastAsia="Courier New" w:hAnsi="Courier New" w:cs="Courier New"/>
+                <w:sz w:val="20"/>
+                <w:szCs w:val="20"/>
+              </w:rPr>
+              <w:t>Tcav</w:t>
+            </w:r>
+            <w:proofErr w:type="spellEnd"/>
           </w:p>
         </w:tc>
         <w:tc>
@@ -1462,6 +1818,7 @@
                 <w:szCs w:val="20"/>
               </w:rPr>
             </w:pPr>
+            <w:proofErr w:type="spellStart"/>
             <w:r>
               <w:rPr>
                 <w:rFonts w:ascii="Courier New" w:eastAsia="Courier New" w:hAnsi="Courier New" w:cs="Courier New"/>
@@ -1470,6 +1827,7 @@
               </w:rPr>
               <w:t>ETPFormulation</w:t>
             </w:r>
+            <w:proofErr w:type="spellEnd"/>
           </w:p>
         </w:tc>
         <w:tc>
@@ -1540,6 +1898,7 @@
                 <w:szCs w:val="20"/>
               </w:rPr>
             </w:pPr>
+            <w:proofErr w:type="spellStart"/>
             <w:r>
               <w:rPr>
                 <w:rFonts w:ascii="Courier New" w:eastAsia="Courier New" w:hAnsi="Courier New" w:cs="Courier New"/>
@@ -1548,6 +1907,7 @@
               </w:rPr>
               <w:t>RnFormulation</w:t>
             </w:r>
+            <w:proofErr w:type="spellEnd"/>
           </w:p>
         </w:tc>
         <w:tc>
@@ -1615,6 +1975,7 @@
                 <w:szCs w:val="20"/>
               </w:rPr>
             </w:pPr>
+            <w:proofErr w:type="spellStart"/>
             <w:r>
               <w:rPr>
                 <w:rFonts w:ascii="Courier New" w:eastAsia="Courier New" w:hAnsi="Courier New" w:cs="Courier New"/>
@@ -1624,6 +1985,7 @@
               <w:lastRenderedPageBreak/>
               <w:t>stomatalRegFormulation</w:t>
             </w:r>
+            <w:proofErr w:type="spellEnd"/>
           </w:p>
         </w:tc>
         <w:tc>
@@ -1644,7 +2006,20 @@
               </w:rPr>
             </w:pPr>
             <w:r>
-              <w:t>The type of regulation to be used for stomatal response to leaf symplasmic water potential, either 'Sigmoid' (default)  'PiecewiseLinear' or ‘Turgor’.</w:t>
+              <w:t>The type of regulation to be used for stomatal response to leaf symplasmic water potential, either 'Sigmoid' (</w:t>
+            </w:r>
+            <w:proofErr w:type="gramStart"/>
+            <w:r>
+              <w:t>default)  '</w:t>
+            </w:r>
+            <w:proofErr w:type="spellStart"/>
+            <w:proofErr w:type="gramEnd"/>
+            <w:r>
+              <w:t>PiecewiseLinear</w:t>
+            </w:r>
+            <w:proofErr w:type="spellEnd"/>
+            <w:r>
+              <w:t>' or ‘Turgor’.</w:t>
             </w:r>
           </w:p>
         </w:tc>
@@ -1688,6 +2063,7 @@
                 <w:szCs w:val="20"/>
               </w:rPr>
             </w:pPr>
+            <w:proofErr w:type="spellStart"/>
             <w:r>
               <w:rPr>
                 <w:rFonts w:ascii="Courier New" w:eastAsia="Courier New" w:hAnsi="Courier New" w:cs="Courier New"/>
@@ -1696,6 +2072,7 @@
               </w:rPr>
               <w:t>avoidWaterSoilTransfer</w:t>
             </w:r>
+            <w:proofErr w:type="spellEnd"/>
           </w:p>
         </w:tc>
         <w:tc>
@@ -1791,8 +2168,23 @@
               </w:rPr>
             </w:pPr>
             <w:r>
-              <w:t>a logical value indicating whether trees should loose leaves when occurs.cavitation occurs of the above part of plant (default =F) . Defoliation starts only when PLC_TL &gt; 10% .</w:t>
-            </w:r>
+              <w:t xml:space="preserve">a logical value indicating whether trees should loose leaves when </w:t>
+            </w:r>
+            <w:proofErr w:type="spellStart"/>
+            <w:proofErr w:type="gramStart"/>
+            <w:r>
+              <w:t>occurs.cavitation</w:t>
+            </w:r>
+            <w:proofErr w:type="spellEnd"/>
+            <w:proofErr w:type="gramEnd"/>
+            <w:r>
+              <w:t xml:space="preserve"> occurs of the above part of plant (default =F) . Defoliation starts only when PLC_TL &gt; 10</w:t>
+            </w:r>
+            <w:proofErr w:type="gramStart"/>
+            <w:r>
+              <w:t>% .</w:t>
+            </w:r>
+            <w:proofErr w:type="gramEnd"/>
           </w:p>
         </w:tc>
         <w:tc>
@@ -1835,6 +2227,7 @@
                 <w:szCs w:val="20"/>
               </w:rPr>
             </w:pPr>
+            <w:proofErr w:type="spellStart"/>
             <w:r>
               <w:rPr>
                 <w:rFonts w:ascii="Courier New" w:eastAsia="Courier New" w:hAnsi="Courier New" w:cs="Courier New"/>
@@ -1843,6 +2236,7 @@
               </w:rPr>
               <w:t>resetSWC</w:t>
             </w:r>
+            <w:proofErr w:type="spellEnd"/>
           </w:p>
         </w:tc>
         <w:tc>
@@ -1907,6 +2301,7 @@
                 <w:szCs w:val="20"/>
               </w:rPr>
             </w:pPr>
+            <w:proofErr w:type="spellStart"/>
             <w:r>
               <w:rPr>
                 <w:rFonts w:ascii="Courier New" w:eastAsia="Courier New" w:hAnsi="Courier New" w:cs="Courier New"/>
@@ -1915,6 +2310,7 @@
               </w:rPr>
               <w:t>printProg</w:t>
             </w:r>
+            <w:proofErr w:type="spellEnd"/>
           </w:p>
         </w:tc>
         <w:tc>
@@ -1930,7 +2326,15 @@
           </w:tcPr>
           <w:p>
             <w:r>
-              <w:t xml:space="preserve">A logical value indicating wheter </w:t>
+              <w:t xml:space="preserve">A logical value indicating </w:t>
+            </w:r>
+            <w:proofErr w:type="spellStart"/>
+            <w:r>
+              <w:t>wheter</w:t>
+            </w:r>
+            <w:proofErr w:type="spellEnd"/>
+            <w:r>
+              <w:t xml:space="preserve"> </w:t>
             </w:r>
             <w:r>
               <w:t xml:space="preserve">model </w:t>
@@ -1980,6 +2384,7 @@
                 <w:szCs w:val="20"/>
               </w:rPr>
             </w:pPr>
+            <w:proofErr w:type="spellStart"/>
             <w:r>
               <w:rPr>
                 <w:rFonts w:ascii="Courier New" w:eastAsia="Courier New" w:hAnsi="Courier New" w:cs="Courier New"/>
@@ -1988,6 +2393,7 @@
               </w:rPr>
               <w:t>thresholdMortality</w:t>
             </w:r>
+            <w:proofErr w:type="spellEnd"/>
           </w:p>
         </w:tc>
         <w:tc>
@@ -2056,6 +2462,7 @@
                 <w:szCs w:val="20"/>
               </w:rPr>
             </w:pPr>
+            <w:proofErr w:type="spellStart"/>
             <w:r>
               <w:rPr>
                 <w:rFonts w:ascii="Courier New" w:eastAsia="Courier New" w:hAnsi="Courier New" w:cs="Courier New"/>
@@ -2064,6 +2471,7 @@
               </w:rPr>
               <w:t>soilEvapo</w:t>
             </w:r>
+            <w:proofErr w:type="spellEnd"/>
           </w:p>
         </w:tc>
         <w:tc>
@@ -2153,103 +2561,201 @@
       <w:r>
         <w:t xml:space="preserve"> the writing and format of the output simulation file. Simulation parameters must be created by the function </w:t>
       </w:r>
+      <w:proofErr w:type="spellStart"/>
+      <w:proofErr w:type="gramStart"/>
       <w:r>
         <w:rPr>
           <w:rFonts w:ascii="Courier New" w:eastAsia="Courier New" w:hAnsi="Courier New" w:cs="Courier New"/>
           <w:sz w:val="20"/>
           <w:szCs w:val="20"/>
         </w:rPr>
-        <w:t>create.simulation.parameters()</w:t>
-      </w:r>
-      <w:r>
-        <w:t>(</w:t>
-      </w:r>
-      <w:r>
-        <w:t>see table below</w:t>
-      </w:r>
-      <w:r>
-        <w:t xml:space="preserve">). </w:t>
-      </w:r>
-    </w:p>
-    <w:p>
+        <w:t>create.simulation</w:t>
+      </w:r>
+      <w:proofErr w:type="gramEnd"/>
       <w:r>
         <w:rPr>
           <w:rFonts w:ascii="Courier New" w:eastAsia="Courier New" w:hAnsi="Courier New" w:cs="Courier New"/>
           <w:sz w:val="20"/>
           <w:szCs w:val="20"/>
         </w:rPr>
-        <w:t>startYearSimulation</w:t>
-      </w:r>
-      <w:r>
-        <w:t xml:space="preserve"> and </w:t>
-      </w:r>
+        <w:t>.parameters</w:t>
+      </w:r>
+      <w:proofErr w:type="spellEnd"/>
       <w:r>
         <w:rPr>
           <w:rFonts w:ascii="Courier New" w:eastAsia="Courier New" w:hAnsi="Courier New" w:cs="Courier New"/>
           <w:sz w:val="20"/>
           <w:szCs w:val="20"/>
         </w:rPr>
-        <w:t>endYearSimulation</w:t>
-      </w:r>
-      <w:r>
-        <w:t xml:space="preserve"> arguments specify the time period for the simulation and must be set according to the period covered by the climate input data (see section 5).</w:t>
+        <w:t>()</w:t>
+      </w:r>
+      <w:r>
+        <w:t>(</w:t>
+      </w:r>
+      <w:r>
+        <w:t>see table below</w:t>
+      </w:r>
+      <w:r>
+        <w:t xml:space="preserve">). </w:t>
       </w:r>
     </w:p>
     <w:p>
-      <w:r>
-        <w:t xml:space="preserve">Output data is written in an output csv file whose path must be specified by the argument </w:t>
-      </w:r>
+      <w:proofErr w:type="spellStart"/>
       <w:r>
         <w:rPr>
           <w:rFonts w:ascii="Courier New" w:eastAsia="Courier New" w:hAnsi="Courier New" w:cs="Courier New"/>
           <w:sz w:val="20"/>
           <w:szCs w:val="20"/>
         </w:rPr>
-        <w:t>outputPath</w:t>
-      </w:r>
-      <w:r>
-        <w:t xml:space="preserve">. </w:t>
-      </w:r>
+        <w:t>startYearSimulation</w:t>
+      </w:r>
+      <w:proofErr w:type="spellEnd"/>
+      <w:r>
+        <w:t xml:space="preserve"> and </w:t>
+      </w:r>
+      <w:proofErr w:type="spellStart"/>
       <w:r>
         <w:rPr>
           <w:rFonts w:ascii="Courier New" w:eastAsia="Courier New" w:hAnsi="Courier New" w:cs="Courier New"/>
           <w:sz w:val="20"/>
           <w:szCs w:val="20"/>
         </w:rPr>
-        <w:t>outputResolution</w:t>
-      </w:r>
-      <w:r>
-        <w:t xml:space="preserve"> specifies which one of the three resolutions is chosen for output writing in file : ‘subdaily’ (i.e., similar timestep of </w:t>
-      </w:r>
+        <w:t>endYearSimulation</w:t>
+      </w:r>
+      <w:proofErr w:type="spellEnd"/>
+      <w:r>
+        <w:t xml:space="preserve"> arguments specify the time period for the simulation and must be set according to the period covered by the climate input data (see section 5).</w:t>
+      </w:r>
+    </w:p>
+    <w:p>
+      <w:r>
+        <w:t xml:space="preserve">Output data is written in an output csv file whose path must be specified by the argument </w:t>
+      </w:r>
+      <w:proofErr w:type="spellStart"/>
       <w:r>
         <w:rPr>
           <w:rFonts w:ascii="Courier New" w:eastAsia="Courier New" w:hAnsi="Courier New" w:cs="Courier New"/>
           <w:sz w:val="20"/>
           <w:szCs w:val="20"/>
         </w:rPr>
-        <w:t>timeStepForEvapo</w:t>
-      </w:r>
-      <w:r>
-        <w:t xml:space="preserve"> specified in modeling options), ‘daily’ or ‘yearly’ time scale.  </w:t>
-      </w:r>
-    </w:p>
-    <w:p>
-      <w:r>
-        <w:t>The type of output that must be written is</w:t>
-      </w:r>
-      <w:r>
-        <w:t xml:space="preserve"> specified by the </w:t>
-      </w:r>
+        <w:t>outputPath</w:t>
+      </w:r>
+      <w:proofErr w:type="spellEnd"/>
+      <w:r>
+        <w:t xml:space="preserve">. </w:t>
+      </w:r>
+      <w:proofErr w:type="spellStart"/>
       <w:r>
         <w:rPr>
           <w:rFonts w:ascii="Courier New" w:eastAsia="Courier New" w:hAnsi="Courier New" w:cs="Courier New"/>
           <w:sz w:val="20"/>
           <w:szCs w:val="20"/>
         </w:rPr>
+        <w:t>outputResolution</w:t>
+      </w:r>
+      <w:proofErr w:type="spellEnd"/>
+      <w:r>
+        <w:t xml:space="preserve"> specifies which one of the three resolutions is chosen for output writing in </w:t>
+      </w:r>
+      <w:proofErr w:type="gramStart"/>
+      <w:r>
+        <w:t>file :</w:t>
+      </w:r>
+      <w:proofErr w:type="gramEnd"/>
+      <w:r>
+        <w:t xml:space="preserve"> ‘</w:t>
+      </w:r>
+      <w:proofErr w:type="spellStart"/>
+      <w:r>
+        <w:t>subdaily</w:t>
+      </w:r>
+      <w:proofErr w:type="spellEnd"/>
+      <w:r>
+        <w:t xml:space="preserve">’ (i.e., similar timestep of </w:t>
+      </w:r>
+      <w:proofErr w:type="spellStart"/>
+      <w:r>
+        <w:rPr>
+          <w:rFonts w:ascii="Courier New" w:eastAsia="Courier New" w:hAnsi="Courier New" w:cs="Courier New"/>
+          <w:sz w:val="20"/>
+          <w:szCs w:val="20"/>
+        </w:rPr>
+        <w:t>timeStepForEvapo</w:t>
+      </w:r>
+      <w:proofErr w:type="spellEnd"/>
+      <w:r>
+        <w:t xml:space="preserve"> specified in modeling options), ‘daily’ or ‘yearly’ time scale.  </w:t>
+      </w:r>
+    </w:p>
+    <w:p>
+      <w:r>
+        <w:t>The type of output that must be written is</w:t>
+      </w:r>
+      <w:r>
+        <w:t xml:space="preserve"> specified by the </w:t>
+      </w:r>
+      <w:proofErr w:type="spellStart"/>
+      <w:r>
+        <w:rPr>
+          <w:rFonts w:ascii="Courier New" w:eastAsia="Courier New" w:hAnsi="Courier New" w:cs="Courier New"/>
+          <w:sz w:val="20"/>
+          <w:szCs w:val="20"/>
+        </w:rPr>
         <w:t>outpuType</w:t>
       </w:r>
-      <w:r>
-        <w:t xml:space="preserve"> argument. By default,a “simple'' output type is chosen (‘simple_subdaily’, ‘simple_daily’ or ‘simple_yearly’ type) according  to the chosen resolution. Two more output types are already implemented for the sub-daily time scale, ‘diagnostic subdaily’ (which writes all possible outputs) and ‘LFMC-subdaily’ (used for fuel moisture simulation purposes). </w:t>
+      <w:proofErr w:type="spellEnd"/>
+      <w:r>
+        <w:t xml:space="preserve"> argument. By </w:t>
+      </w:r>
+      <w:proofErr w:type="spellStart"/>
+      <w:proofErr w:type="gramStart"/>
+      <w:r>
+        <w:t>default,a</w:t>
+      </w:r>
+      <w:proofErr w:type="spellEnd"/>
+      <w:proofErr w:type="gramEnd"/>
+      <w:r>
+        <w:t xml:space="preserve"> “simple'' output type is chosen (‘</w:t>
+      </w:r>
+      <w:proofErr w:type="spellStart"/>
+      <w:r>
+        <w:t>simple_subdaily</w:t>
+      </w:r>
+      <w:proofErr w:type="spellEnd"/>
+      <w:r>
+        <w:t>’, ‘</w:t>
+      </w:r>
+      <w:proofErr w:type="spellStart"/>
+      <w:r>
+        <w:t>simple_daily</w:t>
+      </w:r>
+      <w:proofErr w:type="spellEnd"/>
+      <w:r>
+        <w:t>’ or ‘</w:t>
+      </w:r>
+      <w:proofErr w:type="spellStart"/>
+      <w:r>
+        <w:t>simple_yearly</w:t>
+      </w:r>
+      <w:proofErr w:type="spellEnd"/>
+      <w:r>
+        <w:t xml:space="preserve">’ type) according  to the chosen resolution. Two more output types are already implemented for the sub-daily time scale, ‘diagnostic </w:t>
+      </w:r>
+      <w:proofErr w:type="spellStart"/>
+      <w:r>
+        <w:t>subdaily</w:t>
+      </w:r>
+      <w:proofErr w:type="spellEnd"/>
+      <w:r>
+        <w:t>’ (which writes all possible outputs) and ‘LFMC-</w:t>
+      </w:r>
+      <w:proofErr w:type="spellStart"/>
+      <w:r>
+        <w:t>subdaily</w:t>
+      </w:r>
+      <w:proofErr w:type="spellEnd"/>
+      <w:r>
+        <w:t xml:space="preserve">’ (used for fuel moisture simulation purposes). </w:t>
       </w:r>
       <w:r>
         <w:t>U</w:t>
@@ -2261,7 +2767,23 @@
         <w:t xml:space="preserve"> </w:t>
       </w:r>
       <w:r>
-        <w:t xml:space="preserve">provided as a csv file with ‘;’ as separator and placed in the   “functions/ouput_types' directory. </w:t>
+        <w:t>provided as a csv file with ‘;’ as separator and placed in the</w:t>
+      </w:r>
+      <w:proofErr w:type="gramStart"/>
+      <w:r>
+        <w:t xml:space="preserve">   “</w:t>
+      </w:r>
+      <w:proofErr w:type="gramEnd"/>
+      <w:r>
+        <w:t>functions/</w:t>
+      </w:r>
+      <w:proofErr w:type="spellStart"/>
+      <w:r>
+        <w:t>ouput_types</w:t>
+      </w:r>
+      <w:proofErr w:type="spellEnd"/>
+      <w:r>
+        <w:t xml:space="preserve">' directory. </w:t>
       </w:r>
     </w:p>
     <w:p>
@@ -2304,7 +2826,43 @@
           <w:sz w:val="20"/>
           <w:szCs w:val="20"/>
         </w:rPr>
-        <w:t xml:space="preserve"># create simulation parameters to run SurEau-Ecos on the period from 1990 to 1992 with ‘LFMC’ output type at the subdaily time scale </w:t>
+        <w:t xml:space="preserve"># </w:t>
+      </w:r>
+      <w:proofErr w:type="gramStart"/>
+      <w:r>
+        <w:rPr>
+          <w:rFonts w:ascii="Courier New" w:eastAsia="Courier New" w:hAnsi="Courier New" w:cs="Courier New"/>
+          <w:sz w:val="20"/>
+          <w:szCs w:val="20"/>
+        </w:rPr>
+        <w:t>create</w:t>
+      </w:r>
+      <w:proofErr w:type="gramEnd"/>
+      <w:r>
+        <w:rPr>
+          <w:rFonts w:ascii="Courier New" w:eastAsia="Courier New" w:hAnsi="Courier New" w:cs="Courier New"/>
+          <w:sz w:val="20"/>
+          <w:szCs w:val="20"/>
+        </w:rPr>
+        <w:t xml:space="preserve"> simulation parameters to run SurEau-Ecos on the period from 1990 to 1992 with ‘LFMC’ output type at the </w:t>
+      </w:r>
+      <w:proofErr w:type="spellStart"/>
+      <w:r>
+        <w:rPr>
+          <w:rFonts w:ascii="Courier New" w:eastAsia="Courier New" w:hAnsi="Courier New" w:cs="Courier New"/>
+          <w:sz w:val="20"/>
+          <w:szCs w:val="20"/>
+        </w:rPr>
+        <w:t>subdaily</w:t>
+      </w:r>
+      <w:proofErr w:type="spellEnd"/>
+      <w:r>
+        <w:rPr>
+          <w:rFonts w:ascii="Courier New" w:eastAsia="Courier New" w:hAnsi="Courier New" w:cs="Courier New"/>
+          <w:sz w:val="20"/>
+          <w:szCs w:val="20"/>
+        </w:rPr>
+        <w:t xml:space="preserve"> time scale </w:t>
       </w:r>
     </w:p>
     <w:p>
@@ -2316,13 +2874,59 @@
           <w:szCs w:val="20"/>
         </w:rPr>
       </w:pPr>
+      <w:proofErr w:type="spellStart"/>
       <w:r>
         <w:rPr>
           <w:rFonts w:ascii="Courier New" w:eastAsia="Courier New" w:hAnsi="Courier New" w:cs="Courier New"/>
           <w:sz w:val="20"/>
           <w:szCs w:val="20"/>
         </w:rPr>
-        <w:t>output_path = paste0(mainDir, '/quick_start/example_output_subdaily.csv')</w:t>
+        <w:t>output_path</w:t>
+      </w:r>
+      <w:proofErr w:type="spellEnd"/>
+      <w:r>
+        <w:rPr>
+          <w:rFonts w:ascii="Courier New" w:eastAsia="Courier New" w:hAnsi="Courier New" w:cs="Courier New"/>
+          <w:sz w:val="20"/>
+          <w:szCs w:val="20"/>
+        </w:rPr>
+        <w:t xml:space="preserve"> = paste0(</w:t>
+      </w:r>
+      <w:proofErr w:type="spellStart"/>
+      <w:r>
+        <w:rPr>
+          <w:rFonts w:ascii="Courier New" w:eastAsia="Courier New" w:hAnsi="Courier New" w:cs="Courier New"/>
+          <w:sz w:val="20"/>
+          <w:szCs w:val="20"/>
+        </w:rPr>
+        <w:t>mainDir</w:t>
+      </w:r>
+      <w:proofErr w:type="spellEnd"/>
+      <w:r>
+        <w:rPr>
+          <w:rFonts w:ascii="Courier New" w:eastAsia="Courier New" w:hAnsi="Courier New" w:cs="Courier New"/>
+          <w:sz w:val="20"/>
+          <w:szCs w:val="20"/>
+        </w:rPr>
+        <w:t>, '/</w:t>
+      </w:r>
+      <w:proofErr w:type="spellStart"/>
+      <w:r>
+        <w:rPr>
+          <w:rFonts w:ascii="Courier New" w:eastAsia="Courier New" w:hAnsi="Courier New" w:cs="Courier New"/>
+          <w:sz w:val="20"/>
+          <w:szCs w:val="20"/>
+        </w:rPr>
+        <w:t>quick_start</w:t>
+      </w:r>
+      <w:proofErr w:type="spellEnd"/>
+      <w:r>
+        <w:rPr>
+          <w:rFonts w:ascii="Courier New" w:eastAsia="Courier New" w:hAnsi="Courier New" w:cs="Courier New"/>
+          <w:sz w:val="20"/>
+          <w:szCs w:val="20"/>
+        </w:rPr>
+        <w:t>/example_output_subdaily.csv')</w:t>
       </w:r>
     </w:p>
     <w:p>
@@ -2334,6 +2938,7 @@
           <w:szCs w:val="20"/>
         </w:rPr>
       </w:pPr>
+      <w:proofErr w:type="spellStart"/>
       <w:r>
         <w:rPr>
           <w:rFonts w:ascii="Courier New" w:eastAsia="Courier New" w:hAnsi="Courier New" w:cs="Courier New"/>
@@ -2341,23 +2946,186 @@
           <w:szCs w:val="20"/>
         </w:rPr>
         <w:lastRenderedPageBreak/>
-        <w:t xml:space="preserve">simulation_parameters </w:t>
-      </w:r>
+        <w:t>simulation_</w:t>
+      </w:r>
+      <w:proofErr w:type="gramStart"/>
       <w:r>
         <w:rPr>
           <w:rFonts w:ascii="Courier New" w:eastAsia="Courier New" w:hAnsi="Courier New" w:cs="Courier New"/>
           <w:sz w:val="20"/>
           <w:szCs w:val="20"/>
         </w:rPr>
-        <w:t xml:space="preserve"> = </w:t>
-      </w:r>
+        <w:t>parameters</w:t>
+      </w:r>
+      <w:proofErr w:type="spellEnd"/>
       <w:r>
         <w:rPr>
           <w:rFonts w:ascii="Courier New" w:eastAsia="Courier New" w:hAnsi="Courier New" w:cs="Courier New"/>
           <w:sz w:val="20"/>
           <w:szCs w:val="20"/>
         </w:rPr>
-        <w:t>create.simulation.parameters(startYearSimulation = 1990,endYearSimulation = 1992, mainDir = mainDir, outputType = 'LFMC_subdaily', outputPath = output_path)</w:t>
+        <w:t xml:space="preserve"> </w:t>
+      </w:r>
+      <w:r>
+        <w:rPr>
+          <w:rFonts w:ascii="Courier New" w:eastAsia="Courier New" w:hAnsi="Courier New" w:cs="Courier New"/>
+          <w:sz w:val="20"/>
+          <w:szCs w:val="20"/>
+        </w:rPr>
+        <w:t xml:space="preserve"> =</w:t>
+      </w:r>
+      <w:proofErr w:type="gramEnd"/>
+      <w:r>
+        <w:rPr>
+          <w:rFonts w:ascii="Courier New" w:eastAsia="Courier New" w:hAnsi="Courier New" w:cs="Courier New"/>
+          <w:sz w:val="20"/>
+          <w:szCs w:val="20"/>
+        </w:rPr>
+        <w:t xml:space="preserve"> </w:t>
+      </w:r>
+      <w:proofErr w:type="spellStart"/>
+      <w:r>
+        <w:rPr>
+          <w:rFonts w:ascii="Courier New" w:eastAsia="Courier New" w:hAnsi="Courier New" w:cs="Courier New"/>
+          <w:sz w:val="20"/>
+          <w:szCs w:val="20"/>
+        </w:rPr>
+        <w:t>create.simulation.parameters</w:t>
+      </w:r>
+      <w:proofErr w:type="spellEnd"/>
+      <w:r>
+        <w:rPr>
+          <w:rFonts w:ascii="Courier New" w:eastAsia="Courier New" w:hAnsi="Courier New" w:cs="Courier New"/>
+          <w:sz w:val="20"/>
+          <w:szCs w:val="20"/>
+        </w:rPr>
+        <w:t>(</w:t>
+      </w:r>
+      <w:proofErr w:type="spellStart"/>
+      <w:r>
+        <w:rPr>
+          <w:rFonts w:ascii="Courier New" w:eastAsia="Courier New" w:hAnsi="Courier New" w:cs="Courier New"/>
+          <w:sz w:val="20"/>
+          <w:szCs w:val="20"/>
+        </w:rPr>
+        <w:t>startYearSimulation</w:t>
+      </w:r>
+      <w:proofErr w:type="spellEnd"/>
+      <w:r>
+        <w:rPr>
+          <w:rFonts w:ascii="Courier New" w:eastAsia="Courier New" w:hAnsi="Courier New" w:cs="Courier New"/>
+          <w:sz w:val="20"/>
+          <w:szCs w:val="20"/>
+        </w:rPr>
+        <w:t xml:space="preserve"> = 1990,endYearSimulation = 1992, </w:t>
+      </w:r>
+      <w:proofErr w:type="spellStart"/>
+      <w:r>
+        <w:rPr>
+          <w:rFonts w:ascii="Courier New" w:eastAsia="Courier New" w:hAnsi="Courier New" w:cs="Courier New"/>
+          <w:sz w:val="20"/>
+          <w:szCs w:val="20"/>
+        </w:rPr>
+        <w:t>mainDir</w:t>
+      </w:r>
+      <w:proofErr w:type="spellEnd"/>
+      <w:r>
+        <w:rPr>
+          <w:rFonts w:ascii="Courier New" w:eastAsia="Courier New" w:hAnsi="Courier New" w:cs="Courier New"/>
+          <w:sz w:val="20"/>
+          <w:szCs w:val="20"/>
+        </w:rPr>
+        <w:t xml:space="preserve"> = </w:t>
+      </w:r>
+      <w:proofErr w:type="spellStart"/>
+      <w:r>
+        <w:rPr>
+          <w:rFonts w:ascii="Courier New" w:eastAsia="Courier New" w:hAnsi="Courier New" w:cs="Courier New"/>
+          <w:sz w:val="20"/>
+          <w:szCs w:val="20"/>
+        </w:rPr>
+        <w:t>mainDir</w:t>
+      </w:r>
+      <w:proofErr w:type="spellEnd"/>
+      <w:r>
+        <w:rPr>
+          <w:rFonts w:ascii="Courier New" w:eastAsia="Courier New" w:hAnsi="Courier New" w:cs="Courier New"/>
+          <w:sz w:val="20"/>
+          <w:szCs w:val="20"/>
+        </w:rPr>
+        <w:t xml:space="preserve">, </w:t>
+      </w:r>
+      <w:proofErr w:type="spellStart"/>
+      <w:r>
+        <w:rPr>
+          <w:rFonts w:ascii="Courier New" w:eastAsia="Courier New" w:hAnsi="Courier New" w:cs="Courier New"/>
+          <w:sz w:val="20"/>
+          <w:szCs w:val="20"/>
+        </w:rPr>
+        <w:t>outputType</w:t>
+      </w:r>
+      <w:proofErr w:type="spellEnd"/>
+      <w:r>
+        <w:rPr>
+          <w:rFonts w:ascii="Courier New" w:eastAsia="Courier New" w:hAnsi="Courier New" w:cs="Courier New"/>
+          <w:sz w:val="20"/>
+          <w:szCs w:val="20"/>
+        </w:rPr>
+        <w:t xml:space="preserve"> = '</w:t>
+      </w:r>
+      <w:proofErr w:type="spellStart"/>
+      <w:r>
+        <w:rPr>
+          <w:rFonts w:ascii="Courier New" w:eastAsia="Courier New" w:hAnsi="Courier New" w:cs="Courier New"/>
+          <w:sz w:val="20"/>
+          <w:szCs w:val="20"/>
+        </w:rPr>
+        <w:t>LFMC_subdaily</w:t>
+      </w:r>
+      <w:proofErr w:type="spellEnd"/>
+      <w:r>
+        <w:rPr>
+          <w:rFonts w:ascii="Courier New" w:eastAsia="Courier New" w:hAnsi="Courier New" w:cs="Courier New"/>
+          <w:sz w:val="20"/>
+          <w:szCs w:val="20"/>
+        </w:rPr>
+        <w:t xml:space="preserve">', </w:t>
+      </w:r>
+      <w:proofErr w:type="spellStart"/>
+      <w:r>
+        <w:rPr>
+          <w:rFonts w:ascii="Courier New" w:eastAsia="Courier New" w:hAnsi="Courier New" w:cs="Courier New"/>
+          <w:sz w:val="20"/>
+          <w:szCs w:val="20"/>
+        </w:rPr>
+        <w:t>outputPath</w:t>
+      </w:r>
+      <w:proofErr w:type="spellEnd"/>
+      <w:r>
+        <w:rPr>
+          <w:rFonts w:ascii="Courier New" w:eastAsia="Courier New" w:hAnsi="Courier New" w:cs="Courier New"/>
+          <w:sz w:val="20"/>
+          <w:szCs w:val="20"/>
+        </w:rPr>
+        <w:t xml:space="preserve"> = </w:t>
+      </w:r>
+      <w:proofErr w:type="spellStart"/>
+      <w:r>
+        <w:rPr>
+          <w:rFonts w:ascii="Courier New" w:eastAsia="Courier New" w:hAnsi="Courier New" w:cs="Courier New"/>
+          <w:sz w:val="20"/>
+          <w:szCs w:val="20"/>
+        </w:rPr>
+        <w:t>output_path</w:t>
+      </w:r>
+      <w:proofErr w:type="spellEnd"/>
+      <w:r>
+        <w:rPr>
+          <w:rFonts w:ascii="Courier New" w:eastAsia="Courier New" w:hAnsi="Courier New" w:cs="Courier New"/>
+          <w:sz w:val="20"/>
+          <w:szCs w:val="20"/>
+        </w:rPr>
+        <w:t>)</w:t>
       </w:r>
     </w:p>
     <w:p>
@@ -2499,6 +3267,7 @@
                 <w:szCs w:val="20"/>
               </w:rPr>
             </w:pPr>
+            <w:proofErr w:type="spellStart"/>
             <w:r>
               <w:rPr>
                 <w:rFonts w:ascii="Courier New" w:eastAsia="Courier New" w:hAnsi="Courier New" w:cs="Courier New"/>
@@ -2507,6 +3276,7 @@
               </w:rPr>
               <w:t>mainDir</w:t>
             </w:r>
+            <w:proofErr w:type="spellEnd"/>
           </w:p>
         </w:tc>
         <w:tc>
@@ -2565,6 +3335,7 @@
                 <w:szCs w:val="20"/>
               </w:rPr>
             </w:pPr>
+            <w:proofErr w:type="spellStart"/>
             <w:r>
               <w:rPr>
                 <w:rFonts w:ascii="Courier New" w:eastAsia="Courier New" w:hAnsi="Courier New" w:cs="Courier New"/>
@@ -2573,6 +3344,7 @@
               </w:rPr>
               <w:t>startYearSimulation</w:t>
             </w:r>
+            <w:proofErr w:type="spellEnd"/>
           </w:p>
         </w:tc>
         <w:tc>
@@ -2631,6 +3403,7 @@
                 <w:szCs w:val="20"/>
               </w:rPr>
             </w:pPr>
+            <w:proofErr w:type="spellStart"/>
             <w:r>
               <w:rPr>
                 <w:rFonts w:ascii="Courier New" w:eastAsia="Courier New" w:hAnsi="Courier New" w:cs="Courier New"/>
@@ -2639,6 +3412,7 @@
               </w:rPr>
               <w:t>endYearSimulation</w:t>
             </w:r>
+            <w:proofErr w:type="spellEnd"/>
           </w:p>
         </w:tc>
         <w:tc>
@@ -2697,6 +3471,7 @@
                 <w:szCs w:val="20"/>
               </w:rPr>
             </w:pPr>
+            <w:proofErr w:type="spellStart"/>
             <w:r>
               <w:rPr>
                 <w:rFonts w:ascii="Courier New" w:eastAsia="Courier New" w:hAnsi="Courier New" w:cs="Courier New"/>
@@ -2705,6 +3480,7 @@
               </w:rPr>
               <w:t>resolutionOutput</w:t>
             </w:r>
+            <w:proofErr w:type="spellEnd"/>
           </w:p>
         </w:tc>
         <w:tc>
@@ -2725,7 +3501,15 @@
               </w:rPr>
             </w:pPr>
             <w:r>
-              <w:t>the resolution for the output simulation file. Must be 'subdaily' (default), 'daily' or 'yearly'</w:t>
+              <w:t>the resolution for the output simulation file. Must be '</w:t>
+            </w:r>
+            <w:proofErr w:type="spellStart"/>
+            <w:r>
+              <w:t>subdaily</w:t>
+            </w:r>
+            <w:proofErr w:type="spellEnd"/>
+            <w:r>
+              <w:t>' (default), 'daily' or 'yearly'</w:t>
             </w:r>
           </w:p>
         </w:tc>
@@ -2763,6 +3547,7 @@
                 <w:szCs w:val="20"/>
               </w:rPr>
             </w:pPr>
+            <w:proofErr w:type="spellStart"/>
             <w:r>
               <w:rPr>
                 <w:rFonts w:ascii="Courier New" w:eastAsia="Courier New" w:hAnsi="Courier New" w:cs="Courier New"/>
@@ -2771,6 +3556,7 @@
               </w:rPr>
               <w:t>outputType</w:t>
             </w:r>
+            <w:proofErr w:type="spellEnd"/>
           </w:p>
         </w:tc>
         <w:tc>
@@ -2791,13 +3577,45 @@
               </w:rPr>
             </w:pPr>
             <w:r>
-              <w:t xml:space="preserve">the type of output chosen. if not provided set to ‘simple_subdaily’, ‘simple_daily’ or ‘simple_yearly’ according to </w:t>
-            </w:r>
+              <w:t>the type of output chosen. if not provided set to ‘</w:t>
+            </w:r>
+            <w:proofErr w:type="spellStart"/>
+            <w:r>
+              <w:t>simple_subdaily</w:t>
+            </w:r>
+            <w:proofErr w:type="spellEnd"/>
+            <w:r>
+              <w:t>’, ‘</w:t>
+            </w:r>
+            <w:proofErr w:type="spellStart"/>
+            <w:r>
+              <w:t>simple_daily</w:t>
+            </w:r>
+            <w:proofErr w:type="spellEnd"/>
+            <w:r>
+              <w:t>’ or ‘</w:t>
+            </w:r>
+            <w:proofErr w:type="spellStart"/>
+            <w:r>
+              <w:t>simple_yearly</w:t>
+            </w:r>
+            <w:proofErr w:type="spellEnd"/>
+            <w:r>
+              <w:t xml:space="preserve">’ according to </w:t>
+            </w:r>
+            <w:proofErr w:type="spellStart"/>
             <w:r>
               <w:rPr>
                 <w:rFonts w:ascii="Courier New" w:eastAsia="Courier New" w:hAnsi="Courier New" w:cs="Courier New"/>
               </w:rPr>
-              <w:t xml:space="preserve">resolutionOutput. </w:t>
+              <w:t>resolutionOutput</w:t>
+            </w:r>
+            <w:proofErr w:type="spellEnd"/>
+            <w:r>
+              <w:rPr>
+                <w:rFonts w:ascii="Courier New" w:eastAsia="Courier New" w:hAnsi="Courier New" w:cs="Courier New"/>
+              </w:rPr>
+              <w:t xml:space="preserve">. </w:t>
             </w:r>
           </w:p>
         </w:tc>
@@ -2835,6 +3653,7 @@
                 <w:szCs w:val="20"/>
               </w:rPr>
             </w:pPr>
+            <w:proofErr w:type="spellStart"/>
             <w:r>
               <w:rPr>
                 <w:rFonts w:ascii="Courier New" w:eastAsia="Courier New" w:hAnsi="Courier New" w:cs="Courier New"/>
@@ -2843,6 +3662,7 @@
               </w:rPr>
               <w:t>outputPath</w:t>
             </w:r>
+            <w:proofErr w:type="spellEnd"/>
           </w:p>
         </w:tc>
         <w:tc>
@@ -2904,6 +3724,7 @@
                 <w:szCs w:val="20"/>
               </w:rPr>
             </w:pPr>
+            <w:proofErr w:type="spellStart"/>
             <w:r>
               <w:rPr>
                 <w:rFonts w:ascii="Courier New" w:eastAsia="Courier New" w:hAnsi="Courier New" w:cs="Courier New"/>
@@ -2912,6 +3733,7 @@
               </w:rPr>
               <w:t>overWrite</w:t>
             </w:r>
+            <w:proofErr w:type="spellEnd"/>
           </w:p>
         </w:tc>
         <w:tc>
@@ -2982,12 +3804,14 @@
       <w:r>
         <w:t xml:space="preserve"> </w:t>
       </w:r>
+      <w:proofErr w:type="spellStart"/>
       <w:r>
         <w:rPr>
           <w:rFonts w:ascii="Courier New" w:eastAsia="Courier New" w:hAnsi="Courier New" w:cs="Courier New"/>
         </w:rPr>
         <w:t>timeStepForEvapo</w:t>
       </w:r>
+      <w:proofErr w:type="spellEnd"/>
       <w:r>
         <w:t xml:space="preserve">). Note that at this stage, </w:t>
       </w:r>
@@ -2995,7 +3819,21 @@
         <w:rPr>
           <w:b/>
         </w:rPr>
-        <w:t>it is not possible to use subdaily data</w:t>
+        <w:t xml:space="preserve">it is not possible to use </w:t>
+      </w:r>
+      <w:proofErr w:type="spellStart"/>
+      <w:r>
+        <w:rPr>
+          <w:b/>
+        </w:rPr>
+        <w:t>subdaily</w:t>
+      </w:r>
+      <w:proofErr w:type="spellEnd"/>
+      <w:r>
+        <w:rPr>
+          <w:b/>
+        </w:rPr>
+        <w:t xml:space="preserve"> data</w:t>
       </w:r>
       <w:r>
         <w:t xml:space="preserve"> as input in </w:t>
@@ -3017,50 +3855,43 @@
       </w:r>
     </w:p>
     <w:p>
+      <w:proofErr w:type="spellStart"/>
+      <w:proofErr w:type="gramStart"/>
       <w:r>
         <w:rPr>
           <w:rFonts w:ascii="Courier New" w:eastAsia="Courier New" w:hAnsi="Courier New" w:cs="Courier New"/>
           <w:sz w:val="20"/>
           <w:szCs w:val="20"/>
         </w:rPr>
-        <w:t>run.SurEau-Ecos.R()</w:t>
-      </w:r>
-      <w:r>
-        <w:t xml:space="preserve"> </w:t>
-      </w:r>
-      <w:r>
-        <w:t xml:space="preserve">is the function to create climate data for SurEau-Ecos. </w:t>
-      </w:r>
-      <w:r>
-        <w:t>It</w:t>
-      </w:r>
+        <w:t>run.SurEau</w:t>
+      </w:r>
+      <w:proofErr w:type="gramEnd"/>
       <w:r>
         <w:rPr>
           <w:rFonts w:ascii="Courier New" w:eastAsia="Courier New" w:hAnsi="Courier New" w:cs="Courier New"/>
           <w:sz w:val="20"/>
           <w:szCs w:val="20"/>
         </w:rPr>
-        <w:t>s</w:t>
-      </w:r>
-      <w:r>
-        <w:t xml:space="preserve">takes three arguments : filePath (path a csv file containing the climate data), modeling_options (a list containing the modeling options created with  </w:t>
-      </w:r>
-      <w:r>
-        <w:rPr>
-          <w:rFonts w:ascii="Courier New" w:eastAsia="Courier New" w:hAnsi="Courier New" w:cs="Courier New"/>
-        </w:rPr>
-        <w:t>c</w:t>
-      </w:r>
+        <w:t>-Ecos.R</w:t>
+      </w:r>
+      <w:proofErr w:type="spellEnd"/>
       <w:r>
         <w:rPr>
           <w:rFonts w:ascii="Courier New" w:eastAsia="Courier New" w:hAnsi="Courier New" w:cs="Courier New"/>
           <w:sz w:val="20"/>
           <w:szCs w:val="20"/>
         </w:rPr>
-        <w:t>reate.modeling.options()</w:t>
-      </w:r>
-      <w:r>
-        <w:t xml:space="preserve">) and simulation_parameters a list containing the simulation parameters created with </w:t>
+        <w:t>()</w:t>
+      </w:r>
+      <w:r>
+        <w:t xml:space="preserve"> </w:t>
+      </w:r>
+      <w:r>
+        <w:t xml:space="preserve">is the function to create climate data for SurEau-Ecos. </w:t>
+      </w:r>
+      <w:proofErr w:type="spellStart"/>
+      <w:r>
+        <w:t>It</w:t>
       </w:r>
       <w:r>
         <w:rPr>
@@ -3068,15 +3899,45 @@
           <w:sz w:val="20"/>
           <w:szCs w:val="20"/>
         </w:rPr>
-        <w:t>create.simulation.parameters()</w:t>
-      </w:r>
-      <w:r>
-        <w:t>)</w:t>
-      </w:r>
-    </w:p>
-    <w:p>
-      <w:r>
-        <w:t xml:space="preserve">Weather data should be arranged in a csv file with days in rows and variables in columns, ‘;’ as field separator character  and ‘.’ as decimal character. For each row the Date must be provided in the following format : “dd/mm/yyy”. Only the data on corresponding to </w:t>
+        <w:t>s</w:t>
+      </w:r>
+      <w:r>
+        <w:t>takes</w:t>
+      </w:r>
+      <w:proofErr w:type="spellEnd"/>
+      <w:r>
+        <w:t xml:space="preserve"> three </w:t>
+      </w:r>
+      <w:proofErr w:type="gramStart"/>
+      <w:r>
+        <w:t>arguments :</w:t>
+      </w:r>
+      <w:proofErr w:type="gramEnd"/>
+      <w:r>
+        <w:t xml:space="preserve"> </w:t>
+      </w:r>
+      <w:proofErr w:type="spellStart"/>
+      <w:r>
+        <w:t>filePath</w:t>
+      </w:r>
+      <w:proofErr w:type="spellEnd"/>
+      <w:r>
+        <w:t xml:space="preserve"> (path a csv file containing the climate data), </w:t>
+      </w:r>
+      <w:proofErr w:type="spellStart"/>
+      <w:r>
+        <w:t>modeling_options</w:t>
+      </w:r>
+      <w:proofErr w:type="spellEnd"/>
+      <w:r>
+        <w:t xml:space="preserve"> (a list containing the modeling options created with  </w:t>
+      </w:r>
+      <w:proofErr w:type="spellStart"/>
+      <w:r>
+        <w:rPr>
+          <w:rFonts w:ascii="Courier New" w:eastAsia="Courier New" w:hAnsi="Courier New" w:cs="Courier New"/>
+        </w:rPr>
+        <w:t>c</w:t>
       </w:r>
       <w:r>
         <w:rPr>
@@ -3084,18 +3945,108 @@
           <w:sz w:val="20"/>
           <w:szCs w:val="20"/>
         </w:rPr>
-        <w:t>startingYear</w:t>
-      </w:r>
-      <w:r>
-        <w:t xml:space="preserve"> and </w:t>
-      </w:r>
+        <w:t>reate.modeling.options</w:t>
+      </w:r>
+      <w:proofErr w:type="spellEnd"/>
       <w:r>
         <w:rPr>
           <w:rFonts w:ascii="Courier New" w:eastAsia="Courier New" w:hAnsi="Courier New" w:cs="Courier New"/>
           <w:sz w:val="20"/>
           <w:szCs w:val="20"/>
         </w:rPr>
-        <w:t xml:space="preserve">endYear </w:t>
+        <w:t>()</w:t>
+      </w:r>
+      <w:r>
+        <w:t xml:space="preserve">) and </w:t>
+      </w:r>
+      <w:proofErr w:type="spellStart"/>
+      <w:r>
+        <w:t>simulation_parameters</w:t>
+      </w:r>
+      <w:proofErr w:type="spellEnd"/>
+      <w:r>
+        <w:t xml:space="preserve"> a list containing the simulation parameters created with </w:t>
+      </w:r>
+      <w:proofErr w:type="spellStart"/>
+      <w:r>
+        <w:rPr>
+          <w:rFonts w:ascii="Courier New" w:eastAsia="Courier New" w:hAnsi="Courier New" w:cs="Courier New"/>
+          <w:sz w:val="20"/>
+          <w:szCs w:val="20"/>
+        </w:rPr>
+        <w:t>create.simulation.parameters</w:t>
+      </w:r>
+      <w:proofErr w:type="spellEnd"/>
+      <w:r>
+        <w:rPr>
+          <w:rFonts w:ascii="Courier New" w:eastAsia="Courier New" w:hAnsi="Courier New" w:cs="Courier New"/>
+          <w:sz w:val="20"/>
+          <w:szCs w:val="20"/>
+        </w:rPr>
+        <w:t>()</w:t>
+      </w:r>
+      <w:r>
+        <w:t>)</w:t>
+      </w:r>
+    </w:p>
+    <w:p>
+      <w:r>
+        <w:t xml:space="preserve">Weather data should be arranged in a csv file with days in rows and variables in columns, ‘;’ as field separator </w:t>
+      </w:r>
+      <w:proofErr w:type="gramStart"/>
+      <w:r>
+        <w:t>character  and</w:t>
+      </w:r>
+      <w:proofErr w:type="gramEnd"/>
+      <w:r>
+        <w:t xml:space="preserve"> ‘.’ as decimal character. For each row the Date must be provided in the following </w:t>
+      </w:r>
+      <w:proofErr w:type="gramStart"/>
+      <w:r>
+        <w:t>format :</w:t>
+      </w:r>
+      <w:proofErr w:type="gramEnd"/>
+      <w:r>
+        <w:t xml:space="preserve"> “dd/mm/</w:t>
+      </w:r>
+      <w:proofErr w:type="spellStart"/>
+      <w:r>
+        <w:t>yyy</w:t>
+      </w:r>
+      <w:proofErr w:type="spellEnd"/>
+      <w:r>
+        <w:t xml:space="preserve">”. Only the data on corresponding to </w:t>
+      </w:r>
+      <w:proofErr w:type="spellStart"/>
+      <w:r>
+        <w:rPr>
+          <w:rFonts w:ascii="Courier New" w:eastAsia="Courier New" w:hAnsi="Courier New" w:cs="Courier New"/>
+          <w:sz w:val="20"/>
+          <w:szCs w:val="20"/>
+        </w:rPr>
+        <w:t>startingYear</w:t>
+      </w:r>
+      <w:proofErr w:type="spellEnd"/>
+      <w:r>
+        <w:t xml:space="preserve"> and </w:t>
+      </w:r>
+      <w:proofErr w:type="spellStart"/>
+      <w:r>
+        <w:rPr>
+          <w:rFonts w:ascii="Courier New" w:eastAsia="Courier New" w:hAnsi="Courier New" w:cs="Courier New"/>
+          <w:sz w:val="20"/>
+          <w:szCs w:val="20"/>
+        </w:rPr>
+        <w:t>endYear</w:t>
+      </w:r>
+      <w:proofErr w:type="spellEnd"/>
+      <w:r>
+        <w:rPr>
+          <w:rFonts w:ascii="Courier New" w:eastAsia="Courier New" w:hAnsi="Courier New" w:cs="Courier New"/>
+          <w:sz w:val="20"/>
+          <w:szCs w:val="20"/>
+        </w:rPr>
+        <w:t xml:space="preserve"> </w:t>
       </w:r>
       <w:r>
         <w:t xml:space="preserve">specified in the list of simulation parameters will be retained. Table 3 indicates the symbols, units, definitions and variable name. </w:t>
@@ -3136,7 +4087,25 @@
           <w:szCs w:val="20"/>
         </w:rPr>
         <w:lastRenderedPageBreak/>
-        <w:t xml:space="preserve"># load climate data from test and select the period from 2005 to 2006 </w:t>
+        <w:t xml:space="preserve"># </w:t>
+      </w:r>
+      <w:proofErr w:type="gramStart"/>
+      <w:r>
+        <w:rPr>
+          <w:rFonts w:ascii="Courier New" w:eastAsia="Courier New" w:hAnsi="Courier New" w:cs="Courier New"/>
+          <w:sz w:val="20"/>
+          <w:szCs w:val="20"/>
+        </w:rPr>
+        <w:t>load</w:t>
+      </w:r>
+      <w:proofErr w:type="gramEnd"/>
+      <w:r>
+        <w:rPr>
+          <w:rFonts w:ascii="Courier New" w:eastAsia="Courier New" w:hAnsi="Courier New" w:cs="Courier New"/>
+          <w:sz w:val="20"/>
+          <w:szCs w:val="20"/>
+        </w:rPr>
+        <w:t xml:space="preserve"> climate data from test and select the period from 2005 to 2006 </w:t>
       </w:r>
     </w:p>
     <w:p>
@@ -3148,13 +4117,59 @@
           <w:szCs w:val="20"/>
         </w:rPr>
       </w:pPr>
+      <w:proofErr w:type="spellStart"/>
       <w:r>
         <w:rPr>
           <w:rFonts w:ascii="Courier New" w:eastAsia="Courier New" w:hAnsi="Courier New" w:cs="Courier New"/>
           <w:sz w:val="20"/>
           <w:szCs w:val="20"/>
         </w:rPr>
-        <w:t>climate_path = paste0(‘mainDir’, test_simulation/climate_data_test.csv’)</w:t>
+        <w:t>climate_path</w:t>
+      </w:r>
+      <w:proofErr w:type="spellEnd"/>
+      <w:r>
+        <w:rPr>
+          <w:rFonts w:ascii="Courier New" w:eastAsia="Courier New" w:hAnsi="Courier New" w:cs="Courier New"/>
+          <w:sz w:val="20"/>
+          <w:szCs w:val="20"/>
+        </w:rPr>
+        <w:t xml:space="preserve"> = paste0(‘</w:t>
+      </w:r>
+      <w:proofErr w:type="spellStart"/>
+      <w:r>
+        <w:rPr>
+          <w:rFonts w:ascii="Courier New" w:eastAsia="Courier New" w:hAnsi="Courier New" w:cs="Courier New"/>
+          <w:sz w:val="20"/>
+          <w:szCs w:val="20"/>
+        </w:rPr>
+        <w:t>mainDir</w:t>
+      </w:r>
+      <w:proofErr w:type="spellEnd"/>
+      <w:r>
+        <w:rPr>
+          <w:rFonts w:ascii="Courier New" w:eastAsia="Courier New" w:hAnsi="Courier New" w:cs="Courier New"/>
+          <w:sz w:val="20"/>
+          <w:szCs w:val="20"/>
+        </w:rPr>
+        <w:t xml:space="preserve">’, </w:t>
+      </w:r>
+      <w:proofErr w:type="spellStart"/>
+      <w:r>
+        <w:rPr>
+          <w:rFonts w:ascii="Courier New" w:eastAsia="Courier New" w:hAnsi="Courier New" w:cs="Courier New"/>
+          <w:sz w:val="20"/>
+          <w:szCs w:val="20"/>
+        </w:rPr>
+        <w:t>test_simulation</w:t>
+      </w:r>
+      <w:proofErr w:type="spellEnd"/>
+      <w:r>
+        <w:rPr>
+          <w:rFonts w:ascii="Courier New" w:eastAsia="Courier New" w:hAnsi="Courier New" w:cs="Courier New"/>
+          <w:sz w:val="20"/>
+          <w:szCs w:val="20"/>
+        </w:rPr>
+        <w:t>/climate_data_test.csv’)</w:t>
       </w:r>
     </w:p>
     <w:p>
@@ -3166,13 +4181,51 @@
           <w:szCs w:val="20"/>
         </w:rPr>
       </w:pPr>
+      <w:proofErr w:type="spellStart"/>
       <w:r>
         <w:rPr>
           <w:rFonts w:ascii="Courier New" w:eastAsia="Courier New" w:hAnsi="Courier New" w:cs="Courier New"/>
           <w:sz w:val="20"/>
           <w:szCs w:val="20"/>
         </w:rPr>
-        <w:t>modeling_options = create.modeling.options()</w:t>
+        <w:t>modeling_options</w:t>
+      </w:r>
+      <w:proofErr w:type="spellEnd"/>
+      <w:r>
+        <w:rPr>
+          <w:rFonts w:ascii="Courier New" w:eastAsia="Courier New" w:hAnsi="Courier New" w:cs="Courier New"/>
+          <w:sz w:val="20"/>
+          <w:szCs w:val="20"/>
+        </w:rPr>
+        <w:t xml:space="preserve"> = </w:t>
+      </w:r>
+      <w:proofErr w:type="spellStart"/>
+      <w:proofErr w:type="gramStart"/>
+      <w:r>
+        <w:rPr>
+          <w:rFonts w:ascii="Courier New" w:eastAsia="Courier New" w:hAnsi="Courier New" w:cs="Courier New"/>
+          <w:sz w:val="20"/>
+          <w:szCs w:val="20"/>
+        </w:rPr>
+        <w:t>create.modeling</w:t>
+      </w:r>
+      <w:proofErr w:type="gramEnd"/>
+      <w:r>
+        <w:rPr>
+          <w:rFonts w:ascii="Courier New" w:eastAsia="Courier New" w:hAnsi="Courier New" w:cs="Courier New"/>
+          <w:sz w:val="20"/>
+          <w:szCs w:val="20"/>
+        </w:rPr>
+        <w:t>.options</w:t>
+      </w:r>
+      <w:proofErr w:type="spellEnd"/>
+      <w:r>
+        <w:rPr>
+          <w:rFonts w:ascii="Courier New" w:eastAsia="Courier New" w:hAnsi="Courier New" w:cs="Courier New"/>
+          <w:sz w:val="20"/>
+          <w:szCs w:val="20"/>
+        </w:rPr>
+        <w:t>()</w:t>
       </w:r>
     </w:p>
     <w:p>
@@ -3184,13 +4237,87 @@
           <w:szCs w:val="20"/>
         </w:rPr>
       </w:pPr>
+      <w:proofErr w:type="spellStart"/>
       <w:r>
         <w:rPr>
           <w:rFonts w:ascii="Courier New" w:eastAsia="Courier New" w:hAnsi="Courier New" w:cs="Courier New"/>
           <w:sz w:val="20"/>
           <w:szCs w:val="20"/>
         </w:rPr>
-        <w:t>simulation_parameters = create.simulation.parameters(starting_year  =2005 ,endYear = 2006)</w:t>
+        <w:t>simulation_parameters</w:t>
+      </w:r>
+      <w:proofErr w:type="spellEnd"/>
+      <w:r>
+        <w:rPr>
+          <w:rFonts w:ascii="Courier New" w:eastAsia="Courier New" w:hAnsi="Courier New" w:cs="Courier New"/>
+          <w:sz w:val="20"/>
+          <w:szCs w:val="20"/>
+        </w:rPr>
+        <w:t xml:space="preserve"> = </w:t>
+      </w:r>
+      <w:proofErr w:type="spellStart"/>
+      <w:proofErr w:type="gramStart"/>
+      <w:r>
+        <w:rPr>
+          <w:rFonts w:ascii="Courier New" w:eastAsia="Courier New" w:hAnsi="Courier New" w:cs="Courier New"/>
+          <w:sz w:val="20"/>
+          <w:szCs w:val="20"/>
+        </w:rPr>
+        <w:t>create.simulation</w:t>
+      </w:r>
+      <w:proofErr w:type="gramEnd"/>
+      <w:r>
+        <w:rPr>
+          <w:rFonts w:ascii="Courier New" w:eastAsia="Courier New" w:hAnsi="Courier New" w:cs="Courier New"/>
+          <w:sz w:val="20"/>
+          <w:szCs w:val="20"/>
+        </w:rPr>
+        <w:t>.parameters</w:t>
+      </w:r>
+      <w:proofErr w:type="spellEnd"/>
+      <w:r>
+        <w:rPr>
+          <w:rFonts w:ascii="Courier New" w:eastAsia="Courier New" w:hAnsi="Courier New" w:cs="Courier New"/>
+          <w:sz w:val="20"/>
+          <w:szCs w:val="20"/>
+        </w:rPr>
+        <w:t>(</w:t>
+      </w:r>
+      <w:proofErr w:type="spellStart"/>
+      <w:r>
+        <w:rPr>
+          <w:rFonts w:ascii="Courier New" w:eastAsia="Courier New" w:hAnsi="Courier New" w:cs="Courier New"/>
+          <w:sz w:val="20"/>
+          <w:szCs w:val="20"/>
+        </w:rPr>
+        <w:t>starting_year</w:t>
+      </w:r>
+      <w:proofErr w:type="spellEnd"/>
+      <w:r>
+        <w:rPr>
+          <w:rFonts w:ascii="Courier New" w:eastAsia="Courier New" w:hAnsi="Courier New" w:cs="Courier New"/>
+          <w:sz w:val="20"/>
+          <w:szCs w:val="20"/>
+        </w:rPr>
+        <w:t xml:space="preserve">  =2005 ,</w:t>
+      </w:r>
+      <w:proofErr w:type="spellStart"/>
+      <w:r>
+        <w:rPr>
+          <w:rFonts w:ascii="Courier New" w:eastAsia="Courier New" w:hAnsi="Courier New" w:cs="Courier New"/>
+          <w:sz w:val="20"/>
+          <w:szCs w:val="20"/>
+        </w:rPr>
+        <w:t>endYear</w:t>
+      </w:r>
+      <w:proofErr w:type="spellEnd"/>
+      <w:r>
+        <w:rPr>
+          <w:rFonts w:ascii="Courier New" w:eastAsia="Courier New" w:hAnsi="Courier New" w:cs="Courier New"/>
+          <w:sz w:val="20"/>
+          <w:szCs w:val="20"/>
+        </w:rPr>
+        <w:t xml:space="preserve"> = 2006)</w:t>
       </w:r>
     </w:p>
     <w:p>
@@ -3202,13 +4329,123 @@
           <w:szCs w:val="20"/>
         </w:rPr>
       </w:pPr>
+      <w:proofErr w:type="spellStart"/>
       <w:r>
         <w:rPr>
           <w:rFonts w:ascii="Courier New" w:eastAsia="Courier New" w:hAnsi="Courier New" w:cs="Courier New"/>
           <w:sz w:val="20"/>
           <w:szCs w:val="20"/>
         </w:rPr>
-        <w:t>climate_data = create.climate.data(filePath = climate_path, modeling_options, simulation_parameters)</w:t>
+        <w:t>climate_data</w:t>
+      </w:r>
+      <w:proofErr w:type="spellEnd"/>
+      <w:r>
+        <w:rPr>
+          <w:rFonts w:ascii="Courier New" w:eastAsia="Courier New" w:hAnsi="Courier New" w:cs="Courier New"/>
+          <w:sz w:val="20"/>
+          <w:szCs w:val="20"/>
+        </w:rPr>
+        <w:t xml:space="preserve"> = </w:t>
+      </w:r>
+      <w:proofErr w:type="spellStart"/>
+      <w:proofErr w:type="gramStart"/>
+      <w:r>
+        <w:rPr>
+          <w:rFonts w:ascii="Courier New" w:eastAsia="Courier New" w:hAnsi="Courier New" w:cs="Courier New"/>
+          <w:sz w:val="20"/>
+          <w:szCs w:val="20"/>
+        </w:rPr>
+        <w:t>create.climate</w:t>
+      </w:r>
+      <w:proofErr w:type="gramEnd"/>
+      <w:r>
+        <w:rPr>
+          <w:rFonts w:ascii="Courier New" w:eastAsia="Courier New" w:hAnsi="Courier New" w:cs="Courier New"/>
+          <w:sz w:val="20"/>
+          <w:szCs w:val="20"/>
+        </w:rPr>
+        <w:t>.data</w:t>
+      </w:r>
+      <w:proofErr w:type="spellEnd"/>
+      <w:r>
+        <w:rPr>
+          <w:rFonts w:ascii="Courier New" w:eastAsia="Courier New" w:hAnsi="Courier New" w:cs="Courier New"/>
+          <w:sz w:val="20"/>
+          <w:szCs w:val="20"/>
+        </w:rPr>
+        <w:t>(</w:t>
+      </w:r>
+      <w:proofErr w:type="spellStart"/>
+      <w:r>
+        <w:rPr>
+          <w:rFonts w:ascii="Courier New" w:eastAsia="Courier New" w:hAnsi="Courier New" w:cs="Courier New"/>
+          <w:sz w:val="20"/>
+          <w:szCs w:val="20"/>
+        </w:rPr>
+        <w:t>filePath</w:t>
+      </w:r>
+      <w:proofErr w:type="spellEnd"/>
+      <w:r>
+        <w:rPr>
+          <w:rFonts w:ascii="Courier New" w:eastAsia="Courier New" w:hAnsi="Courier New" w:cs="Courier New"/>
+          <w:sz w:val="20"/>
+          <w:szCs w:val="20"/>
+        </w:rPr>
+        <w:t xml:space="preserve"> = </w:t>
+      </w:r>
+      <w:proofErr w:type="spellStart"/>
+      <w:r>
+        <w:rPr>
+          <w:rFonts w:ascii="Courier New" w:eastAsia="Courier New" w:hAnsi="Courier New" w:cs="Courier New"/>
+          <w:sz w:val="20"/>
+          <w:szCs w:val="20"/>
+        </w:rPr>
+        <w:t>climate_path</w:t>
+      </w:r>
+      <w:proofErr w:type="spellEnd"/>
+      <w:r>
+        <w:rPr>
+          <w:rFonts w:ascii="Courier New" w:eastAsia="Courier New" w:hAnsi="Courier New" w:cs="Courier New"/>
+          <w:sz w:val="20"/>
+          <w:szCs w:val="20"/>
+        </w:rPr>
+        <w:t xml:space="preserve">, </w:t>
+      </w:r>
+      <w:proofErr w:type="spellStart"/>
+      <w:r>
+        <w:rPr>
+          <w:rFonts w:ascii="Courier New" w:eastAsia="Courier New" w:hAnsi="Courier New" w:cs="Courier New"/>
+          <w:sz w:val="20"/>
+          <w:szCs w:val="20"/>
+        </w:rPr>
+        <w:t>modeling_options</w:t>
+      </w:r>
+      <w:proofErr w:type="spellEnd"/>
+      <w:r>
+        <w:rPr>
+          <w:rFonts w:ascii="Courier New" w:eastAsia="Courier New" w:hAnsi="Courier New" w:cs="Courier New"/>
+          <w:sz w:val="20"/>
+          <w:szCs w:val="20"/>
+        </w:rPr>
+        <w:t xml:space="preserve">, </w:t>
+      </w:r>
+      <w:proofErr w:type="spellStart"/>
+      <w:r>
+        <w:rPr>
+          <w:rFonts w:ascii="Courier New" w:eastAsia="Courier New" w:hAnsi="Courier New" w:cs="Courier New"/>
+          <w:sz w:val="20"/>
+          <w:szCs w:val="20"/>
+        </w:rPr>
+        <w:t>simulation_parameters</w:t>
+      </w:r>
+      <w:proofErr w:type="spellEnd"/>
+      <w:r>
+        <w:rPr>
+          <w:rFonts w:ascii="Courier New" w:eastAsia="Courier New" w:hAnsi="Courier New" w:cs="Courier New"/>
+          <w:sz w:val="20"/>
+          <w:szCs w:val="20"/>
+        </w:rPr>
+        <w:t>)</w:t>
       </w:r>
     </w:p>
     <w:p>
@@ -3535,7 +4772,39 @@
                 <w:sz w:val="16"/>
                 <w:szCs w:val="16"/>
               </w:rPr>
-              <w:t>Date of the day ( "dd/mm/yyyy")</w:t>
+              <w:t xml:space="preserve">Date of the day </w:t>
+            </w:r>
+            <w:proofErr w:type="gramStart"/>
+            <w:r>
+              <w:rPr>
+                <w:sz w:val="16"/>
+                <w:szCs w:val="16"/>
+              </w:rPr>
+              <w:t>( "</w:t>
+            </w:r>
+            <w:proofErr w:type="gramEnd"/>
+            <w:r>
+              <w:rPr>
+                <w:sz w:val="16"/>
+                <w:szCs w:val="16"/>
+              </w:rPr>
+              <w:t>dd/mm/</w:t>
+            </w:r>
+            <w:proofErr w:type="spellStart"/>
+            <w:r>
+              <w:rPr>
+                <w:sz w:val="16"/>
+                <w:szCs w:val="16"/>
+              </w:rPr>
+              <w:t>yyyy</w:t>
+            </w:r>
+            <w:proofErr w:type="spellEnd"/>
+            <w:r>
+              <w:rPr>
+                <w:sz w:val="16"/>
+                <w:szCs w:val="16"/>
+              </w:rPr>
+              <w:t>")</w:t>
             </w:r>
           </w:p>
         </w:tc>
@@ -3565,6 +4834,7 @@
               </w:rPr>
               <w:t>if '</w:t>
             </w:r>
+            <w:proofErr w:type="spellStart"/>
             <w:r>
               <w:rPr>
                 <w:rFonts w:ascii="Courier New" w:eastAsia="Courier New" w:hAnsi="Courier New" w:cs="Courier New"/>
@@ -3573,6 +4843,7 @@
               </w:rPr>
               <w:t>constantClimate</w:t>
             </w:r>
+            <w:proofErr w:type="spellEnd"/>
             <w:r>
               <w:rPr>
                 <w:sz w:val="16"/>
@@ -3606,6 +4877,7 @@
                 <w:szCs w:val="16"/>
               </w:rPr>
             </w:pPr>
+            <w:proofErr w:type="spellStart"/>
             <w:r>
               <w:rPr>
                 <w:sz w:val="16"/>
@@ -3613,6 +4885,7 @@
               </w:rPr>
               <w:t>Tmean</w:t>
             </w:r>
+            <w:proofErr w:type="spellEnd"/>
           </w:p>
         </w:tc>
         <w:tc>
@@ -3662,6 +4935,7 @@
                 <w:szCs w:val="16"/>
               </w:rPr>
             </w:pPr>
+            <w:proofErr w:type="spellStart"/>
             <w:r>
               <w:rPr>
                 <w:rFonts w:ascii="Courier New" w:eastAsia="Courier New" w:hAnsi="Courier New" w:cs="Courier New"/>
@@ -3670,6 +4944,7 @@
               </w:rPr>
               <w:t>Tair_mean</w:t>
             </w:r>
+            <w:proofErr w:type="spellEnd"/>
           </w:p>
         </w:tc>
         <w:tc>
@@ -3753,6 +5028,7 @@
                 <w:szCs w:val="16"/>
               </w:rPr>
             </w:pPr>
+            <w:proofErr w:type="spellStart"/>
             <w:r>
               <w:rPr>
                 <w:sz w:val="16"/>
@@ -3760,6 +5036,7 @@
               </w:rPr>
               <w:t>Tmin</w:t>
             </w:r>
+            <w:proofErr w:type="spellEnd"/>
           </w:p>
         </w:tc>
         <w:tc>
@@ -3809,6 +5086,7 @@
                 <w:szCs w:val="16"/>
               </w:rPr>
             </w:pPr>
+            <w:proofErr w:type="spellStart"/>
             <w:r>
               <w:rPr>
                 <w:rFonts w:ascii="Courier New" w:eastAsia="Courier New" w:hAnsi="Courier New" w:cs="Courier New"/>
@@ -3817,6 +5095,7 @@
               </w:rPr>
               <w:t>Tair_min</w:t>
             </w:r>
+            <w:proofErr w:type="spellEnd"/>
           </w:p>
         </w:tc>
         <w:tc>
@@ -3900,6 +5179,7 @@
                 <w:szCs w:val="16"/>
               </w:rPr>
             </w:pPr>
+            <w:proofErr w:type="spellStart"/>
             <w:r>
               <w:rPr>
                 <w:sz w:val="16"/>
@@ -3907,6 +5187,7 @@
               </w:rPr>
               <w:t>Tmax</w:t>
             </w:r>
+            <w:proofErr w:type="spellEnd"/>
           </w:p>
         </w:tc>
         <w:tc>
@@ -3956,6 +5237,7 @@
                 <w:szCs w:val="16"/>
               </w:rPr>
             </w:pPr>
+            <w:proofErr w:type="spellStart"/>
             <w:r>
               <w:rPr>
                 <w:rFonts w:ascii="Courier New" w:eastAsia="Courier New" w:hAnsi="Courier New" w:cs="Courier New"/>
@@ -3964,6 +5246,7 @@
               </w:rPr>
               <w:t>Tair_max</w:t>
             </w:r>
+            <w:proofErr w:type="spellEnd"/>
           </w:p>
         </w:tc>
         <w:tc>
@@ -4047,6 +5330,7 @@
                 <w:szCs w:val="16"/>
               </w:rPr>
             </w:pPr>
+            <w:proofErr w:type="spellStart"/>
             <w:r>
               <w:rPr>
                 <w:sz w:val="16"/>
@@ -4054,6 +5338,7 @@
               </w:rPr>
               <w:t>Rg</w:t>
             </w:r>
+            <w:proofErr w:type="spellEnd"/>
           </w:p>
         </w:tc>
         <w:tc>
@@ -4126,6 +5411,7 @@
                 <w:szCs w:val="16"/>
               </w:rPr>
             </w:pPr>
+            <w:proofErr w:type="spellStart"/>
             <w:r>
               <w:rPr>
                 <w:rFonts w:ascii="Courier New" w:eastAsia="Courier New" w:hAnsi="Courier New" w:cs="Courier New"/>
@@ -4134,6 +5420,7 @@
               </w:rPr>
               <w:t>Rg_sum</w:t>
             </w:r>
+            <w:proofErr w:type="spellEnd"/>
           </w:p>
         </w:tc>
         <w:tc>
@@ -4273,6 +5560,7 @@
                 <w:szCs w:val="16"/>
               </w:rPr>
             </w:pPr>
+            <w:proofErr w:type="spellStart"/>
             <w:r>
               <w:rPr>
                 <w:rFonts w:ascii="Courier New" w:eastAsia="Courier New" w:hAnsi="Courier New" w:cs="Courier New"/>
@@ -4281,6 +5569,7 @@
               </w:rPr>
               <w:t>PPT_sum</w:t>
             </w:r>
+            <w:proofErr w:type="spellEnd"/>
           </w:p>
         </w:tc>
         <w:tc>
@@ -4364,6 +5653,7 @@
                 <w:szCs w:val="16"/>
               </w:rPr>
             </w:pPr>
+            <w:proofErr w:type="spellStart"/>
             <w:r>
               <w:rPr>
                 <w:sz w:val="16"/>
@@ -4371,6 +5661,7 @@
               </w:rPr>
               <w:t>RHmean</w:t>
             </w:r>
+            <w:proofErr w:type="spellEnd"/>
           </w:p>
         </w:tc>
         <w:tc>
@@ -4420,6 +5711,7 @@
                 <w:szCs w:val="16"/>
               </w:rPr>
             </w:pPr>
+            <w:proofErr w:type="spellStart"/>
             <w:r>
               <w:rPr>
                 <w:rFonts w:ascii="Courier New" w:eastAsia="Courier New" w:hAnsi="Courier New" w:cs="Courier New"/>
@@ -4428,6 +5720,7 @@
               </w:rPr>
               <w:t>RH_mean</w:t>
             </w:r>
+            <w:proofErr w:type="spellEnd"/>
           </w:p>
         </w:tc>
         <w:tc>
@@ -4511,6 +5804,7 @@
                 <w:szCs w:val="16"/>
               </w:rPr>
             </w:pPr>
+            <w:proofErr w:type="spellStart"/>
             <w:r>
               <w:rPr>
                 <w:sz w:val="16"/>
@@ -4518,6 +5812,7 @@
               </w:rPr>
               <w:t>RHmin</w:t>
             </w:r>
+            <w:proofErr w:type="spellEnd"/>
           </w:p>
         </w:tc>
         <w:tc>
@@ -4567,6 +5862,7 @@
                 <w:szCs w:val="16"/>
               </w:rPr>
             </w:pPr>
+            <w:proofErr w:type="spellStart"/>
             <w:r>
               <w:rPr>
                 <w:rFonts w:ascii="Courier New" w:eastAsia="Courier New" w:hAnsi="Courier New" w:cs="Courier New"/>
@@ -4575,6 +5871,7 @@
               </w:rPr>
               <w:t>RH_min</w:t>
             </w:r>
+            <w:proofErr w:type="spellEnd"/>
           </w:p>
         </w:tc>
         <w:tc>
@@ -4658,6 +5955,7 @@
                 <w:szCs w:val="16"/>
               </w:rPr>
             </w:pPr>
+            <w:proofErr w:type="spellStart"/>
             <w:r>
               <w:rPr>
                 <w:sz w:val="16"/>
@@ -4665,6 +5963,7 @@
               </w:rPr>
               <w:t>RHmax</w:t>
             </w:r>
+            <w:proofErr w:type="spellEnd"/>
           </w:p>
         </w:tc>
         <w:tc>
@@ -4714,6 +6013,7 @@
                 <w:szCs w:val="16"/>
               </w:rPr>
             </w:pPr>
+            <w:proofErr w:type="spellStart"/>
             <w:r>
               <w:rPr>
                 <w:rFonts w:ascii="Courier New" w:eastAsia="Courier New" w:hAnsi="Courier New" w:cs="Courier New"/>
@@ -4722,6 +6022,7 @@
               </w:rPr>
               <w:t>RH_max</w:t>
             </w:r>
+            <w:proofErr w:type="spellEnd"/>
           </w:p>
         </w:tc>
         <w:tc>
@@ -4879,6 +6180,7 @@
                 <w:szCs w:val="16"/>
               </w:rPr>
             </w:pPr>
+            <w:proofErr w:type="spellStart"/>
             <w:r>
               <w:rPr>
                 <w:rFonts w:ascii="Courier New" w:eastAsia="Courier New" w:hAnsi="Courier New" w:cs="Courier New"/>
@@ -4887,6 +6189,7 @@
               </w:rPr>
               <w:t>WS_mean</w:t>
             </w:r>
+            <w:proofErr w:type="spellEnd"/>
           </w:p>
         </w:tc>
         <w:tc>
@@ -4977,11 +6280,10 @@
         <w:t xml:space="preserve">.? </w:t>
       </w:r>
       <w:r>
-        <w:t xml:space="preserve">Stand </w:t>
-      </w:r>
-      <w:r>
-        <w:t xml:space="preserve">parameters are created with the function </w:t>
-      </w:r>
+        <w:t xml:space="preserve">Stand parameters are created with the function </w:t>
+      </w:r>
+      <w:proofErr w:type="spellStart"/>
+      <w:proofErr w:type="gramStart"/>
       <w:r>
         <w:rPr>
           <w:rFonts w:ascii="Courier New" w:hAnsi="Courier New" w:cs="Courier New"/>
@@ -4998,20 +6300,30 @@
         </w:rPr>
         <w:t>stand</w:t>
       </w:r>
+      <w:proofErr w:type="gramEnd"/>
       <w:r>
         <w:rPr>
           <w:rFonts w:ascii="Courier New" w:hAnsi="Courier New" w:cs="Courier New"/>
           <w:sz w:val="20"/>
           <w:szCs w:val="20"/>
         </w:rPr>
-        <w:t>.params()</w:t>
-      </w:r>
+        <w:t>.params</w:t>
+      </w:r>
+      <w:proofErr w:type="spellEnd"/>
       <w:r>
         <w:rPr>
           <w:rFonts w:ascii="Courier New" w:hAnsi="Courier New" w:cs="Courier New"/>
           <w:sz w:val="20"/>
           <w:szCs w:val="20"/>
         </w:rPr>
+        <w:t>()</w:t>
+      </w:r>
+      <w:r>
+        <w:rPr>
+          <w:rFonts w:ascii="Courier New" w:hAnsi="Courier New" w:cs="Courier New"/>
+          <w:sz w:val="20"/>
+          <w:szCs w:val="20"/>
+        </w:rPr>
         <w:t xml:space="preserve">. </w:t>
       </w:r>
       <w:r>
@@ -5042,12 +6354,14 @@
           <w:u w:val="single"/>
         </w:rPr>
       </w:pPr>
+      <w:proofErr w:type="spellStart"/>
       <w:r>
         <w:rPr>
           <w:u w:val="single"/>
         </w:rPr>
         <w:t>Exemple</w:t>
       </w:r>
+      <w:proofErr w:type="spellEnd"/>
     </w:p>
     <w:p>
       <w:pPr>
@@ -5074,13 +6388,23 @@
         </w:rPr>
         <w:t>=</w:t>
       </w:r>
+      <w:proofErr w:type="gramStart"/>
       <w:r>
         <w:rPr>
           <w:rFonts w:ascii="Courier New" w:hAnsi="Courier New" w:cs="Courier New"/>
           <w:sz w:val="20"/>
           <w:szCs w:val="20"/>
         </w:rPr>
-        <w:t>create.stand.parameters(LAImax=4,lat=48.73,lon=6.23)</w:t>
+        <w:t>create.stand</w:t>
+      </w:r>
+      <w:proofErr w:type="gramEnd"/>
+      <w:r>
+        <w:rPr>
+          <w:rFonts w:ascii="Courier New" w:hAnsi="Courier New" w:cs="Courier New"/>
+          <w:sz w:val="20"/>
+          <w:szCs w:val="20"/>
+        </w:rPr>
+        <w:t>.parameters(LAImax=4,lat=48.73,lon=6.23)</w:t>
       </w:r>
     </w:p>
     <w:p>
@@ -5373,6 +6697,7 @@
                 <w:szCs w:val="16"/>
               </w:rPr>
             </w:pPr>
+            <w:proofErr w:type="spellStart"/>
             <w:r>
               <w:rPr>
                 <w:rFonts w:ascii="Courier New" w:hAnsi="Courier New" w:cs="Courier New"/>
@@ -5391,6 +6716,7 @@
               </w:rPr>
               <w:t>max</w:t>
             </w:r>
+            <w:proofErr w:type="spellEnd"/>
           </w:p>
         </w:tc>
         <w:tc>
@@ -5454,6 +6780,7 @@
                 <w:lang w:val="en-US"/>
               </w:rPr>
             </w:pPr>
+            <w:proofErr w:type="spellStart"/>
             <w:r>
               <w:rPr>
                 <w:rFonts w:ascii="Arial" w:hAnsi="Arial" w:cs="Arial"/>
@@ -5465,6 +6792,7 @@
               </w:rPr>
               <w:t>lat</w:t>
             </w:r>
+            <w:proofErr w:type="spellEnd"/>
           </w:p>
         </w:tc>
         <w:tc>
@@ -5583,6 +6911,7 @@
                 <w:lang w:val="en-US"/>
               </w:rPr>
             </w:pPr>
+            <w:proofErr w:type="spellStart"/>
             <w:r>
               <w:rPr>
                 <w:rFonts w:ascii="Arial" w:hAnsi="Arial" w:cs="Arial"/>
@@ -5594,6 +6923,7 @@
               </w:rPr>
               <w:t>lon</w:t>
             </w:r>
+            <w:proofErr w:type="spellEnd"/>
           </w:p>
         </w:tc>
         <w:tc>
@@ -5645,6 +6975,7 @@
                 <w:lang w:val="en-US"/>
               </w:rPr>
             </w:pPr>
+            <w:proofErr w:type="spellStart"/>
             <w:r>
               <w:rPr>
                 <w:rFonts w:ascii="Courier New" w:hAnsi="Courier New" w:cs="Courier New"/>
@@ -5654,6 +6985,7 @@
               </w:rPr>
               <w:t>lon</w:t>
             </w:r>
+            <w:proofErr w:type="spellEnd"/>
           </w:p>
         </w:tc>
         <w:tc>
@@ -5701,11 +7033,19 @@
       <w:r>
         <w:t xml:space="preserve">Soil is represented as a three-layer bucket whose physical properties allow the estimation of soil water retention and hydraulic properties. Note that in </w:t>
       </w:r>
+      <w:proofErr w:type="spellStart"/>
       <w:r>
         <w:rPr>
           <w:i/>
         </w:rPr>
-        <w:t xml:space="preserve">Sureau-Ecos, </w:t>
+        <w:t>Sureau</w:t>
+      </w:r>
+      <w:proofErr w:type="spellEnd"/>
+      <w:r>
+        <w:rPr>
+          <w:i/>
+        </w:rPr>
+        <w:t xml:space="preserve">-Ecos, </w:t>
       </w:r>
       <w:r>
         <w:t>the word soil refers to the depth that plant rooting systems can reach, including cracks within the bedrock. Specifying layers with an elevated rock fragment content may be important in seasonally-arid climates like the Mediterranean, because plants often extend their roots into cracks existing in the parent rock to access water during summer</w:t>
@@ -5728,7 +7068,31 @@
         <w:t xml:space="preserve"> is fixed</w:t>
       </w:r>
       <w:r>
-        <w:t>. Variations of soil and rhizosphere conductance (ksoil), and mean soil water potential in the root zone (Psi_soil) are calculated with the van Genuchten–Mualem equations</w:t>
+        <w:t>. Variations of soil and rhizosphere conductance (</w:t>
+      </w:r>
+      <w:proofErr w:type="spellStart"/>
+      <w:r>
+        <w:t>ksoil</w:t>
+      </w:r>
+      <w:proofErr w:type="spellEnd"/>
+      <w:r>
+        <w:t>), and mean soil water potential in the root zone (</w:t>
+      </w:r>
+      <w:proofErr w:type="spellStart"/>
+      <w:r>
+        <w:t>Psi_soil</w:t>
+      </w:r>
+      <w:proofErr w:type="spellEnd"/>
+      <w:r>
+        <w:t>) are calculated with the van Genuchten–</w:t>
+      </w:r>
+      <w:proofErr w:type="spellStart"/>
+      <w:r>
+        <w:t>Mualem</w:t>
+      </w:r>
+      <w:proofErr w:type="spellEnd"/>
+      <w:r>
+        <w:t xml:space="preserve"> equations</w:t>
       </w:r>
       <w:r>
         <w:t>.</w:t>
@@ -5746,13 +7110,33 @@
         <w:lastRenderedPageBreak/>
         <w:t xml:space="preserve">Soil parameters are created with the function </w:t>
       </w:r>
+      <w:proofErr w:type="spellStart"/>
+      <w:proofErr w:type="gramStart"/>
       <w:r>
         <w:rPr>
           <w:rFonts w:ascii="Courier New" w:hAnsi="Courier New" w:cs="Courier New"/>
           <w:sz w:val="20"/>
           <w:szCs w:val="20"/>
         </w:rPr>
-        <w:t>create.soil.params()</w:t>
+        <w:t>create.soil</w:t>
+      </w:r>
+      <w:proofErr w:type="gramEnd"/>
+      <w:r>
+        <w:rPr>
+          <w:rFonts w:ascii="Courier New" w:hAnsi="Courier New" w:cs="Courier New"/>
+          <w:sz w:val="20"/>
+          <w:szCs w:val="20"/>
+        </w:rPr>
+        <w:t>.params</w:t>
+      </w:r>
+      <w:proofErr w:type="spellEnd"/>
+      <w:r>
+        <w:rPr>
+          <w:rFonts w:ascii="Courier New" w:hAnsi="Courier New" w:cs="Courier New"/>
+          <w:sz w:val="20"/>
+          <w:szCs w:val="20"/>
+        </w:rPr>
+        <w:t>()</w:t>
       </w:r>
       <w:r>
         <w:t xml:space="preserve">Soil parameters should be provided as a csv file with ‘;’ as separator and ‘.’ for decimal. The following table indicates the symbols, unit and description of each soil parameter. </w:t>
@@ -5786,13 +7170,51 @@
           <w:szCs w:val="20"/>
         </w:rPr>
       </w:pPr>
+      <w:proofErr w:type="spellStart"/>
       <w:r>
         <w:rPr>
           <w:rFonts w:ascii="Courier New" w:eastAsia="Courier New" w:hAnsi="Courier New" w:cs="Courier New"/>
           <w:sz w:val="20"/>
           <w:szCs w:val="20"/>
         </w:rPr>
-        <w:t>soilPath=‘/quick_start/soil_example.csv' # path to the example soil dataset</w:t>
+        <w:t>soilPath</w:t>
+      </w:r>
+      <w:proofErr w:type="spellEnd"/>
+      <w:proofErr w:type="gramStart"/>
+      <w:r>
+        <w:rPr>
+          <w:rFonts w:ascii="Courier New" w:eastAsia="Courier New" w:hAnsi="Courier New" w:cs="Courier New"/>
+          <w:sz w:val="20"/>
+          <w:szCs w:val="20"/>
+        </w:rPr>
+        <w:t>=‘</w:t>
+      </w:r>
+      <w:proofErr w:type="gramEnd"/>
+      <w:r>
+        <w:rPr>
+          <w:rFonts w:ascii="Courier New" w:eastAsia="Courier New" w:hAnsi="Courier New" w:cs="Courier New"/>
+          <w:sz w:val="20"/>
+          <w:szCs w:val="20"/>
+        </w:rPr>
+        <w:t>/</w:t>
+      </w:r>
+      <w:proofErr w:type="spellStart"/>
+      <w:r>
+        <w:rPr>
+          <w:rFonts w:ascii="Courier New" w:eastAsia="Courier New" w:hAnsi="Courier New" w:cs="Courier New"/>
+          <w:sz w:val="20"/>
+          <w:szCs w:val="20"/>
+        </w:rPr>
+        <w:t>quick_start</w:t>
+      </w:r>
+      <w:proofErr w:type="spellEnd"/>
+      <w:r>
+        <w:rPr>
+          <w:rFonts w:ascii="Courier New" w:eastAsia="Courier New" w:hAnsi="Courier New" w:cs="Courier New"/>
+          <w:sz w:val="20"/>
+          <w:szCs w:val="20"/>
+        </w:rPr>
+        <w:t>/soil_example.csv' # path to the example soil dataset</w:t>
       </w:r>
     </w:p>
     <w:p>
@@ -5822,21 +7244,105 @@
           <w:szCs w:val="20"/>
         </w:rPr>
       </w:pPr>
+      <w:proofErr w:type="spellStart"/>
       <w:r>
         <w:rPr>
           <w:rFonts w:ascii="Courier New" w:eastAsia="Courier New" w:hAnsi="Courier New" w:cs="Courier New"/>
           <w:sz w:val="20"/>
           <w:szCs w:val="20"/>
         </w:rPr>
-        <w:t>soil_parameters=create.soil.parameters(filePath=soilPath</w:t>
-      </w:r>
+        <w:t>soil_parameters</w:t>
+      </w:r>
+      <w:proofErr w:type="spellEnd"/>
       <w:r>
         <w:rPr>
           <w:rFonts w:ascii="Courier New" w:eastAsia="Courier New" w:hAnsi="Courier New" w:cs="Courier New"/>
           <w:sz w:val="20"/>
           <w:szCs w:val="20"/>
         </w:rPr>
-        <w:t>, modeling_options)</w:t>
+        <w:t>=</w:t>
+      </w:r>
+      <w:proofErr w:type="spellStart"/>
+      <w:proofErr w:type="gramStart"/>
+      <w:r>
+        <w:rPr>
+          <w:rFonts w:ascii="Courier New" w:eastAsia="Courier New" w:hAnsi="Courier New" w:cs="Courier New"/>
+          <w:sz w:val="20"/>
+          <w:szCs w:val="20"/>
+        </w:rPr>
+        <w:t>create.soil</w:t>
+      </w:r>
+      <w:proofErr w:type="gramEnd"/>
+      <w:r>
+        <w:rPr>
+          <w:rFonts w:ascii="Courier New" w:eastAsia="Courier New" w:hAnsi="Courier New" w:cs="Courier New"/>
+          <w:sz w:val="20"/>
+          <w:szCs w:val="20"/>
+        </w:rPr>
+        <w:t>.parameters</w:t>
+      </w:r>
+      <w:proofErr w:type="spellEnd"/>
+      <w:r>
+        <w:rPr>
+          <w:rFonts w:ascii="Courier New" w:eastAsia="Courier New" w:hAnsi="Courier New" w:cs="Courier New"/>
+          <w:sz w:val="20"/>
+          <w:szCs w:val="20"/>
+        </w:rPr>
+        <w:t>(</w:t>
+      </w:r>
+      <w:proofErr w:type="spellStart"/>
+      <w:r>
+        <w:rPr>
+          <w:rFonts w:ascii="Courier New" w:eastAsia="Courier New" w:hAnsi="Courier New" w:cs="Courier New"/>
+          <w:sz w:val="20"/>
+          <w:szCs w:val="20"/>
+        </w:rPr>
+        <w:t>filePath</w:t>
+      </w:r>
+      <w:proofErr w:type="spellEnd"/>
+      <w:r>
+        <w:rPr>
+          <w:rFonts w:ascii="Courier New" w:eastAsia="Courier New" w:hAnsi="Courier New" w:cs="Courier New"/>
+          <w:sz w:val="20"/>
+          <w:szCs w:val="20"/>
+        </w:rPr>
+        <w:t>=</w:t>
+      </w:r>
+      <w:proofErr w:type="spellStart"/>
+      <w:r>
+        <w:rPr>
+          <w:rFonts w:ascii="Courier New" w:eastAsia="Courier New" w:hAnsi="Courier New" w:cs="Courier New"/>
+          <w:sz w:val="20"/>
+          <w:szCs w:val="20"/>
+        </w:rPr>
+        <w:t>soilPath</w:t>
+      </w:r>
+      <w:proofErr w:type="spellEnd"/>
+      <w:r>
+        <w:rPr>
+          <w:rFonts w:ascii="Courier New" w:eastAsia="Courier New" w:hAnsi="Courier New" w:cs="Courier New"/>
+          <w:sz w:val="20"/>
+          <w:szCs w:val="20"/>
+        </w:rPr>
+        <w:t xml:space="preserve">, </w:t>
+      </w:r>
+      <w:proofErr w:type="spellStart"/>
+      <w:r>
+        <w:rPr>
+          <w:rFonts w:ascii="Courier New" w:eastAsia="Courier New" w:hAnsi="Courier New" w:cs="Courier New"/>
+          <w:sz w:val="20"/>
+          <w:szCs w:val="20"/>
+        </w:rPr>
+        <w:t>modeling_options</w:t>
+      </w:r>
+      <w:proofErr w:type="spellEnd"/>
+      <w:r>
+        <w:rPr>
+          <w:rFonts w:ascii="Courier New" w:eastAsia="Courier New" w:hAnsi="Courier New" w:cs="Courier New"/>
+          <w:sz w:val="20"/>
+          <w:szCs w:val="20"/>
+        </w:rPr>
+        <w:t>)</w:t>
       </w:r>
     </w:p>
     <w:p>
@@ -6262,15 +7768,7 @@
                 <w:sz w:val="16"/>
                 <w:szCs w:val="16"/>
               </w:rPr>
-              <w:t>depth_</w:t>
-            </w:r>
-            <w:r>
-              <w:rPr>
-                <w:rFonts w:ascii="Courier New" w:eastAsia="Courier New" w:hAnsi="Courier New" w:cs="Courier New"/>
-                <w:sz w:val="16"/>
-                <w:szCs w:val="16"/>
-              </w:rPr>
-              <w:t>2</w:t>
+              <w:t>depth_2</w:t>
             </w:r>
           </w:p>
         </w:tc>
@@ -6429,15 +7927,7 @@
                 <w:sz w:val="16"/>
                 <w:szCs w:val="16"/>
               </w:rPr>
-              <w:t>depth_</w:t>
-            </w:r>
-            <w:r>
-              <w:rPr>
-                <w:rFonts w:ascii="Courier New" w:eastAsia="Courier New" w:hAnsi="Courier New" w:cs="Courier New"/>
-                <w:sz w:val="16"/>
-                <w:szCs w:val="16"/>
-              </w:rPr>
-              <w:t>3</w:t>
+              <w:t>depth_3</w:t>
             </w:r>
           </w:p>
         </w:tc>
@@ -7055,6 +8545,7 @@
                 <w:szCs w:val="16"/>
               </w:rPr>
             </w:pPr>
+            <w:proofErr w:type="spellStart"/>
             <w:r>
               <w:rPr>
                 <w:rFonts w:ascii="Courier New" w:eastAsia="Courier New" w:hAnsi="Courier New" w:cs="Courier New"/>
@@ -7063,6 +8554,7 @@
               </w:rPr>
               <w:t>alpha_vg</w:t>
             </w:r>
+            <w:proofErr w:type="spellEnd"/>
           </w:p>
         </w:tc>
         <w:tc>
@@ -7182,6 +8674,7 @@
                 <w:szCs w:val="16"/>
               </w:rPr>
             </w:pPr>
+            <w:proofErr w:type="spellStart"/>
             <w:r>
               <w:rPr>
                 <w:rFonts w:ascii="Courier New" w:eastAsia="Courier New" w:hAnsi="Courier New" w:cs="Courier New"/>
@@ -7190,6 +8683,7 @@
               </w:rPr>
               <w:t>n_vg</w:t>
             </w:r>
+            <w:proofErr w:type="spellEnd"/>
           </w:p>
         </w:tc>
         <w:tc>
@@ -7302,6 +8796,7 @@
                 <w:szCs w:val="16"/>
               </w:rPr>
             </w:pPr>
+            <w:proofErr w:type="spellStart"/>
             <w:r>
               <w:rPr>
                 <w:rFonts w:ascii="Courier New" w:eastAsia="Courier New" w:hAnsi="Courier New" w:cs="Courier New"/>
@@ -7310,6 +8805,7 @@
               </w:rPr>
               <w:t>I_vg</w:t>
             </w:r>
+            <w:proofErr w:type="spellEnd"/>
           </w:p>
         </w:tc>
         <w:tc>
@@ -7363,6 +8859,7 @@
                 <w:szCs w:val="16"/>
               </w:rPr>
             </w:pPr>
+            <w:proofErr w:type="spellStart"/>
             <w:r>
               <w:rPr>
                 <w:i/>
@@ -7382,6 +8879,7 @@
               </w:rPr>
               <w:t>sat</w:t>
             </w:r>
+            <w:proofErr w:type="spellEnd"/>
           </w:p>
         </w:tc>
         <w:tc>
@@ -7417,7 +8915,16 @@
                 <w:szCs w:val="16"/>
                 <w:vertAlign w:val="superscript"/>
               </w:rPr>
-              <w:t>-2</w:t>
+              <w:t>-</w:t>
+            </w:r>
+            <w:proofErr w:type="gramStart"/>
+            <w:r>
+              <w:rPr>
+                <w:sz w:val="16"/>
+                <w:szCs w:val="16"/>
+                <w:vertAlign w:val="superscript"/>
+              </w:rPr>
+              <w:t>2</w:t>
             </w:r>
             <w:r>
               <w:rPr>
@@ -7426,6 +8933,7 @@
               </w:rPr>
               <w:t>.s</w:t>
             </w:r>
+            <w:proofErr w:type="gramEnd"/>
             <w:r>
               <w:rPr>
                 <w:sz w:val="16"/>
@@ -7471,6 +8979,7 @@
                 <w:szCs w:val="16"/>
               </w:rPr>
             </w:pPr>
+            <w:proofErr w:type="spellStart"/>
             <w:r>
               <w:rPr>
                 <w:rFonts w:ascii="Courier New" w:eastAsia="Courier New" w:hAnsi="Courier New" w:cs="Courier New"/>
@@ -7479,6 +8988,7 @@
               </w:rPr>
               <w:t>Ksat</w:t>
             </w:r>
+            <w:proofErr w:type="spellEnd"/>
           </w:p>
         </w:tc>
         <w:tc>
@@ -7657,6 +9167,7 @@
                 <w:szCs w:val="16"/>
               </w:rPr>
             </w:pPr>
+            <w:proofErr w:type="spellStart"/>
             <w:r>
               <w:rPr>
                 <w:rFonts w:ascii="Courier New" w:eastAsia="Courier New" w:hAnsi="Courier New" w:cs="Courier New"/>
@@ -7665,6 +9176,7 @@
               </w:rPr>
               <w:t>saturation_capacity_vg</w:t>
             </w:r>
+            <w:proofErr w:type="spellEnd"/>
           </w:p>
         </w:tc>
         <w:tc>
@@ -7836,6 +9348,7 @@
                 <w:szCs w:val="16"/>
               </w:rPr>
             </w:pPr>
+            <w:proofErr w:type="spellStart"/>
             <w:r>
               <w:rPr>
                 <w:rFonts w:ascii="Courier New" w:eastAsia="Courier New" w:hAnsi="Courier New" w:cs="Courier New"/>
@@ -7844,6 +9357,7 @@
               </w:rPr>
               <w:t>residual_capacity_vg</w:t>
             </w:r>
+            <w:proofErr w:type="spellEnd"/>
           </w:p>
         </w:tc>
         <w:tc>
@@ -7960,7 +9474,16 @@
                 <w:szCs w:val="16"/>
                 <w:vertAlign w:val="superscript"/>
               </w:rPr>
-              <w:t>-2</w:t>
+              <w:t>-</w:t>
+            </w:r>
+            <w:proofErr w:type="gramStart"/>
+            <w:r>
+              <w:rPr>
+                <w:sz w:val="16"/>
+                <w:szCs w:val="16"/>
+                <w:vertAlign w:val="superscript"/>
+              </w:rPr>
+              <w:t>2</w:t>
             </w:r>
             <w:r>
               <w:rPr>
@@ -7969,6 +9492,7 @@
               </w:rPr>
               <w:t>.s</w:t>
             </w:r>
+            <w:proofErr w:type="gramEnd"/>
             <w:r>
               <w:rPr>
                 <w:sz w:val="16"/>
@@ -8100,10 +9624,21 @@
         <w:rPr>
           <w:b/>
         </w:rPr>
-        <w:t>main organs</w:t>
-      </w:r>
-      <w:r>
-        <w:t xml:space="preserve"> : (1) the </w:t>
+        <w:t xml:space="preserve">main </w:t>
+      </w:r>
+      <w:proofErr w:type="gramStart"/>
+      <w:r>
+        <w:rPr>
+          <w:b/>
+        </w:rPr>
+        <w:t>organs</w:t>
+      </w:r>
+      <w:r>
+        <w:t xml:space="preserve"> :</w:t>
+      </w:r>
+      <w:proofErr w:type="gramEnd"/>
+      <w:r>
+        <w:t xml:space="preserve"> (1) the </w:t>
       </w:r>
       <w:r>
         <w:rPr>
@@ -8162,7 +9697,15 @@
     </w:p>
     <w:p>
       <w:r>
-        <w:t>To simplify the parameterization of the hydraulic patchway, mainly one</w:t>
+        <w:t xml:space="preserve">To simplify the parameterization of the hydraulic </w:t>
+      </w:r>
+      <w:proofErr w:type="spellStart"/>
+      <w:r>
+        <w:t>patchway</w:t>
+      </w:r>
+      <w:proofErr w:type="spellEnd"/>
+      <w:r>
+        <w:t>, mainly one</w:t>
       </w:r>
       <w:r>
         <w:rPr>
@@ -8176,6 +9719,7 @@
         </w:rPr>
         <w:t xml:space="preserve"> </w:t>
       </w:r>
+      <w:proofErr w:type="spellStart"/>
       <w:r>
         <w:rPr>
           <w:rFonts w:ascii="Courier New" w:eastAsia="Calibri" w:hAnsi="Courier New" w:cs="Courier New"/>
@@ -8184,6 +9728,7 @@
         </w:rPr>
         <w:t>kPlantInit</w:t>
       </w:r>
+      <w:proofErr w:type="spellEnd"/>
       <w:r>
         <w:t xml:space="preserve"> is required</w:t>
       </w:r>
@@ -8211,6 +9756,8 @@
       <w:r>
         <w:t xml:space="preserve"> parameters are created with the function </w:t>
       </w:r>
+      <w:proofErr w:type="spellStart"/>
+      <w:proofErr w:type="gramStart"/>
       <w:r>
         <w:rPr>
           <w:rFonts w:ascii="Courier New" w:hAnsi="Courier New" w:cs="Courier New"/>
@@ -8225,8 +9772,18 @@
           <w:sz w:val="20"/>
           <w:szCs w:val="20"/>
         </w:rPr>
-        <w:t>etation.parameter</w:t>
-      </w:r>
+        <w:t>etation</w:t>
+      </w:r>
+      <w:proofErr w:type="gramEnd"/>
+      <w:r>
+        <w:rPr>
+          <w:rFonts w:ascii="Courier New" w:hAnsi="Courier New" w:cs="Courier New"/>
+          <w:sz w:val="20"/>
+          <w:szCs w:val="20"/>
+        </w:rPr>
+        <w:t>.parameter</w:t>
+      </w:r>
+      <w:proofErr w:type="spellEnd"/>
       <w:r>
         <w:rPr>
           <w:rFonts w:ascii="Courier New" w:hAnsi="Courier New" w:cs="Courier New"/>
@@ -8495,6 +10052,7 @@
                 <w:szCs w:val="16"/>
               </w:rPr>
             </w:pPr>
+            <w:proofErr w:type="spellStart"/>
             <w:r>
               <w:rPr>
                 <w:rFonts w:ascii="Courier New" w:hAnsi="Courier New" w:cs="Courier New"/>
@@ -8504,6 +10062,7 @@
               </w:rPr>
               <w:t>Foliage</w:t>
             </w:r>
+            <w:proofErr w:type="spellEnd"/>
           </w:p>
         </w:tc>
         <w:tc>
@@ -8641,17 +10200,7 @@
                     <w:sz w:val="16"/>
                     <w:szCs w:val="16"/>
                   </w:rPr>
-                  <m:t>DO</m:t>
-                </m:r>
-                <m:r>
-                  <w:rPr>
-                    <w:rFonts w:ascii="Cambria Math" w:hAnsi="Cambria Math" w:cs="Arial"/>
-                    <w:color w:val="000000"/>
-                    <w:kern w:val="32"/>
-                    <w:sz w:val="16"/>
-                    <w:szCs w:val="16"/>
-                  </w:rPr>
-                  <m:t>Y</m:t>
+                  <m:t>DOY</m:t>
                 </m:r>
               </m:oMath>
             </m:oMathPara>
@@ -8674,6 +10223,7 @@
                 <w:szCs w:val="16"/>
               </w:rPr>
             </w:pPr>
+            <w:proofErr w:type="spellStart"/>
             <w:r>
               <w:rPr>
                 <w:rFonts w:ascii="Courier New" w:hAnsi="Courier New" w:cs="Courier New"/>
@@ -8683,6 +10233,7 @@
               </w:rPr>
               <w:t>DayStart</w:t>
             </w:r>
+            <w:proofErr w:type="spellEnd"/>
           </w:p>
         </w:tc>
         <w:tc>
@@ -8819,16 +10370,7 @@
                     <w:szCs w:val="16"/>
                     <w:lang w:val="en-US"/>
                   </w:rPr>
-                  <m:t>°</m:t>
-                </m:r>
-                <m:r>
-                  <w:rPr>
-                    <w:rFonts w:ascii="Cambria Math" w:eastAsiaTheme="minorHAnsi" w:hAnsi="Cambria Math" w:cs="Arial"/>
-                    <w:sz w:val="16"/>
-                    <w:szCs w:val="16"/>
-                    <w:lang w:val="en-US"/>
-                  </w:rPr>
-                  <m:t>C</m:t>
+                  <m:t>°C</m:t>
                 </m:r>
               </m:oMath>
             </m:oMathPara>
@@ -8850,6 +10392,7 @@
                 <w:szCs w:val="16"/>
               </w:rPr>
             </w:pPr>
+            <w:proofErr w:type="spellStart"/>
             <w:r>
               <w:rPr>
                 <w:rFonts w:ascii="Courier New" w:hAnsi="Courier New" w:cs="Courier New"/>
@@ -8858,6 +10401,7 @@
               </w:rPr>
               <w:t>Tbase</w:t>
             </w:r>
+            <w:proofErr w:type="spellEnd"/>
           </w:p>
         </w:tc>
         <w:tc>
@@ -8961,16 +10505,7 @@
                     <w:szCs w:val="16"/>
                     <w:lang w:val="en-US"/>
                   </w:rPr>
-                  <m:t>°</m:t>
-                </m:r>
-                <m:r>
-                  <w:rPr>
-                    <w:rFonts w:ascii="Cambria Math" w:eastAsiaTheme="minorHAnsi" w:hAnsi="Cambria Math" w:cs="Arial"/>
-                    <w:sz w:val="16"/>
-                    <w:szCs w:val="16"/>
-                    <w:lang w:val="en-US"/>
-                  </w:rPr>
-                  <m:t>C</m:t>
+                  <m:t>°C</m:t>
                 </m:r>
               </m:oMath>
             </m:oMathPara>
@@ -8992,6 +10527,7 @@
                 <w:szCs w:val="16"/>
               </w:rPr>
             </w:pPr>
+            <w:proofErr w:type="spellStart"/>
             <w:r>
               <w:rPr>
                 <w:rFonts w:ascii="Courier New" w:hAnsi="Courier New" w:cs="Courier New"/>
@@ -9000,6 +10536,7 @@
               </w:rPr>
               <w:t>Fcrit</w:t>
             </w:r>
+            <w:proofErr w:type="spellEnd"/>
           </w:p>
         </w:tc>
         <w:tc>
@@ -9196,6 +10733,8 @@
                 <w:szCs w:val="16"/>
               </w:rPr>
             </w:pPr>
+            <w:proofErr w:type="spellStart"/>
+            <w:proofErr w:type="gramStart"/>
             <w:r>
               <w:rPr>
                 <w:rFonts w:ascii="Courier New" w:hAnsi="Courier New" w:cs="Courier New"/>
@@ -9205,6 +10744,8 @@
               </w:rPr>
               <w:t>nbdayLAI</w:t>
             </w:r>
+            <w:proofErr w:type="spellEnd"/>
+            <w:proofErr w:type="gramEnd"/>
           </w:p>
         </w:tc>
         <w:tc>
@@ -9375,6 +10916,7 @@
                 <w:szCs w:val="16"/>
               </w:rPr>
             </w:pPr>
+            <w:proofErr w:type="spellStart"/>
             <w:r>
               <w:rPr>
                 <w:rFonts w:ascii="Courier New" w:hAnsi="Courier New" w:cs="Courier New"/>
@@ -9384,6 +10926,7 @@
               </w:rPr>
               <w:t>CanopyStorageParam</w:t>
             </w:r>
+            <w:proofErr w:type="spellEnd"/>
           </w:p>
         </w:tc>
         <w:tc>
@@ -9642,17 +11185,7 @@
                     <w:sz w:val="16"/>
                     <w:szCs w:val="16"/>
                   </w:rPr>
-                  <m:t>MP</m:t>
-                </m:r>
-                <m:r>
-                  <w:rPr>
-                    <w:rFonts w:ascii="Cambria Math" w:hAnsi="Cambria Math" w:cs="Arial"/>
-                    <w:color w:val="000000"/>
-                    <w:kern w:val="32"/>
-                    <w:sz w:val="16"/>
-                    <w:szCs w:val="16"/>
-                  </w:rPr>
-                  <m:t>a</m:t>
+                  <m:t>MPa</m:t>
                 </m:r>
               </m:oMath>
             </m:oMathPara>
@@ -9675,6 +11208,7 @@
                 <w:lang w:val="en-US"/>
               </w:rPr>
             </w:pPr>
+            <w:proofErr w:type="spellStart"/>
             <w:r>
               <w:rPr>
                 <w:rFonts w:ascii="Courier New" w:hAnsi="Courier New" w:cs="Courier New"/>
@@ -9685,6 +11219,7 @@
               </w:rPr>
               <w:t>EpsilonSymp_Leaf</w:t>
             </w:r>
+            <w:proofErr w:type="spellEnd"/>
           </w:p>
         </w:tc>
         <w:tc>
@@ -9842,17 +11377,7 @@
                     <w:sz w:val="16"/>
                     <w:szCs w:val="16"/>
                   </w:rPr>
-                  <m:t>MP</m:t>
-                </m:r>
-                <m:r>
-                  <w:rPr>
-                    <w:rFonts w:ascii="Cambria Math" w:hAnsi="Cambria Math" w:cs="Arial"/>
-                    <w:color w:val="000000"/>
-                    <w:kern w:val="32"/>
-                    <w:sz w:val="16"/>
-                    <w:szCs w:val="16"/>
-                  </w:rPr>
-                  <m:t>a</m:t>
+                  <m:t>MPa</m:t>
                 </m:r>
               </m:oMath>
             </m:oMathPara>
@@ -9874,6 +11399,7 @@
                 <w:szCs w:val="16"/>
               </w:rPr>
             </w:pPr>
+            <w:proofErr w:type="spellStart"/>
             <w:r>
               <w:rPr>
                 <w:rFonts w:ascii="Courier New" w:hAnsi="Courier New" w:cs="Courier New"/>
@@ -9883,6 +11409,7 @@
               </w:rPr>
               <w:t>PiFullTurgor_Leaf</w:t>
             </w:r>
+            <w:proofErr w:type="spellEnd"/>
           </w:p>
         </w:tc>
         <w:tc>
@@ -10035,6 +11562,7 @@
                 <w:szCs w:val="16"/>
               </w:rPr>
             </w:pPr>
+            <w:proofErr w:type="spellStart"/>
             <w:r>
               <w:rPr>
                 <w:rFonts w:ascii="Courier New" w:hAnsi="Courier New" w:cs="Courier New"/>
@@ -10044,6 +11572,7 @@
               </w:rPr>
               <w:t>EpsilonSymp_Trunk</w:t>
             </w:r>
+            <w:proofErr w:type="spellEnd"/>
           </w:p>
         </w:tc>
         <w:tc>
@@ -10224,6 +11753,7 @@
                 <w:szCs w:val="16"/>
               </w:rPr>
             </w:pPr>
+            <w:proofErr w:type="spellStart"/>
             <w:r>
               <w:rPr>
                 <w:rFonts w:ascii="Courier New" w:hAnsi="Courier New" w:cs="Courier New"/>
@@ -10242,6 +11772,7 @@
               </w:rPr>
               <w:t>Trunk</w:t>
             </w:r>
+            <w:proofErr w:type="spellEnd"/>
           </w:p>
         </w:tc>
         <w:tc>
@@ -10430,6 +11961,8 @@
                 <w:szCs w:val="16"/>
               </w:rPr>
             </w:pPr>
+            <w:proofErr w:type="spellStart"/>
+            <w:proofErr w:type="gramStart"/>
             <w:r>
               <w:rPr>
                 <w:rFonts w:ascii="Courier New" w:hAnsi="Courier New" w:cs="Courier New"/>
@@ -10437,8 +11970,19 @@
                 <w:sz w:val="16"/>
                 <w:szCs w:val="16"/>
               </w:rPr>
-              <w:t>slope_VC_Leaf</w:t>
-            </w:r>
+              <w:t>slope</w:t>
+            </w:r>
+            <w:proofErr w:type="gramEnd"/>
+            <w:r>
+              <w:rPr>
+                <w:rFonts w:ascii="Courier New" w:hAnsi="Courier New" w:cs="Courier New"/>
+                <w:color w:val="000000"/>
+                <w:sz w:val="16"/>
+                <w:szCs w:val="16"/>
+              </w:rPr>
+              <w:t>_VC_Leaf</w:t>
+            </w:r>
+            <w:proofErr w:type="spellEnd"/>
           </w:p>
         </w:tc>
         <w:tc>
@@ -10831,6 +12375,8 @@
                 <w:szCs w:val="16"/>
               </w:rPr>
             </w:pPr>
+            <w:proofErr w:type="spellStart"/>
+            <w:proofErr w:type="gramStart"/>
             <w:r>
               <w:rPr>
                 <w:rFonts w:ascii="Courier New" w:hAnsi="Courier New" w:cs="Courier New"/>
@@ -10838,8 +12384,19 @@
                 <w:sz w:val="16"/>
                 <w:szCs w:val="16"/>
               </w:rPr>
-              <w:t>slope_VC_Trunk</w:t>
-            </w:r>
+              <w:t>slope</w:t>
+            </w:r>
+            <w:proofErr w:type="gramEnd"/>
+            <w:r>
+              <w:rPr>
+                <w:rFonts w:ascii="Courier New" w:hAnsi="Courier New" w:cs="Courier New"/>
+                <w:color w:val="000000"/>
+                <w:sz w:val="16"/>
+                <w:szCs w:val="16"/>
+              </w:rPr>
+              <w:t>_VC_Trunk</w:t>
+            </w:r>
+            <w:proofErr w:type="spellEnd"/>
           </w:p>
         </w:tc>
         <w:tc>
@@ -11121,7 +12678,7 @@
                         <w:sz w:val="16"/>
                         <w:szCs w:val="16"/>
                       </w:rPr>
-                      <m:t>k</m:t>
+                      <m:t>K</m:t>
                     </m:r>
                   </m:e>
                   <m:sub>
@@ -11294,6 +12851,7 @@
                 <w:szCs w:val="16"/>
               </w:rPr>
             </w:pPr>
+            <w:proofErr w:type="spellStart"/>
             <w:r>
               <w:rPr>
                 <w:rFonts w:ascii="Courier New" w:hAnsi="Courier New" w:cs="Courier New"/>
@@ -11301,8 +12859,18 @@
                 <w:sz w:val="16"/>
                 <w:szCs w:val="16"/>
               </w:rPr>
-              <w:t>kPlantInit</w:t>
-            </w:r>
+              <w:t>K_</w:t>
+            </w:r>
+            <w:r>
+              <w:rPr>
+                <w:rFonts w:ascii="Courier New" w:hAnsi="Courier New" w:cs="Courier New"/>
+                <w:color w:val="111111"/>
+                <w:sz w:val="16"/>
+                <w:szCs w:val="16"/>
+              </w:rPr>
+              <w:t>PlantInit</w:t>
+            </w:r>
+            <w:proofErr w:type="spellEnd"/>
           </w:p>
         </w:tc>
         <w:tc>
@@ -11379,7 +12947,7 @@
                         <w:sz w:val="16"/>
                         <w:szCs w:val="16"/>
                       </w:rPr>
-                      <m:t>k</m:t>
+                      <m:t>K</m:t>
                     </m:r>
                   </m:e>
                   <m:sub>
@@ -11552,6 +13120,7 @@
                 <w:szCs w:val="16"/>
               </w:rPr>
             </w:pPr>
+            <w:proofErr w:type="spellStart"/>
             <w:r>
               <w:rPr>
                 <w:rFonts w:ascii="Courier New" w:hAnsi="Courier New" w:cs="Courier New"/>
@@ -11559,8 +13128,36 @@
                 <w:sz w:val="16"/>
                 <w:szCs w:val="16"/>
               </w:rPr>
-              <w:t>k_TSymInit</w:t>
-            </w:r>
+              <w:t>K</w:t>
+            </w:r>
+            <w:r>
+              <w:rPr>
+                <w:rFonts w:ascii="Courier New" w:hAnsi="Courier New" w:cs="Courier New"/>
+                <w:color w:val="111111"/>
+                <w:sz w:val="16"/>
+                <w:szCs w:val="16"/>
+              </w:rPr>
+              <w:t>_</w:t>
+            </w:r>
+            <w:r>
+              <w:rPr>
+                <w:rFonts w:ascii="Courier New" w:hAnsi="Courier New" w:cs="Courier New"/>
+                <w:color w:val="111111"/>
+                <w:sz w:val="16"/>
+                <w:szCs w:val="16"/>
+              </w:rPr>
+              <w:t>S</w:t>
+            </w:r>
+            <w:r>
+              <w:rPr>
+                <w:rFonts w:ascii="Courier New" w:hAnsi="Courier New" w:cs="Courier New"/>
+                <w:color w:val="111111"/>
+                <w:sz w:val="16"/>
+                <w:szCs w:val="16"/>
+              </w:rPr>
+              <w:t>SymInit</w:t>
+            </w:r>
+            <w:proofErr w:type="spellEnd"/>
           </w:p>
         </w:tc>
         <w:tc>
@@ -11706,6 +13303,7 @@
                 <w:szCs w:val="16"/>
               </w:rPr>
             </w:pPr>
+            <w:proofErr w:type="spellStart"/>
             <w:r>
               <w:rPr>
                 <w:rFonts w:ascii="Courier New" w:hAnsi="Courier New" w:cs="Courier New"/>
@@ -11715,6 +13313,7 @@
               </w:rPr>
               <w:t>ApoplasmicFrac_Leaf</w:t>
             </w:r>
+            <w:proofErr w:type="spellEnd"/>
           </w:p>
         </w:tc>
         <w:tc>
@@ -11860,6 +13459,7 @@
                 <w:szCs w:val="16"/>
               </w:rPr>
             </w:pPr>
+            <w:proofErr w:type="spellStart"/>
             <w:r>
               <w:rPr>
                 <w:rFonts w:ascii="Courier New" w:hAnsi="Courier New" w:cs="Courier New"/>
@@ -11869,6 +13469,7 @@
               </w:rPr>
               <w:t>ApoplasmicFrac_Trunk</w:t>
             </w:r>
+            <w:proofErr w:type="spellEnd"/>
           </w:p>
         </w:tc>
         <w:tc>
@@ -12014,6 +13615,7 @@
                 <w:szCs w:val="16"/>
               </w:rPr>
             </w:pPr>
+            <w:proofErr w:type="spellStart"/>
             <w:r>
               <w:rPr>
                 <w:rFonts w:ascii="Courier New" w:hAnsi="Courier New" w:cs="Courier New"/>
@@ -12023,6 +13625,7 @@
               </w:rPr>
               <w:t>SymplasmicFrac_Trunk</w:t>
             </w:r>
+            <w:proofErr w:type="spellEnd"/>
           </w:p>
         </w:tc>
         <w:tc>
@@ -12218,6 +13821,7 @@
                 <w:szCs w:val="16"/>
               </w:rPr>
             </w:pPr>
+            <w:proofErr w:type="spellStart"/>
             <w:r>
               <w:rPr>
                 <w:rFonts w:ascii="Courier New" w:hAnsi="Courier New" w:cs="Courier New"/>
@@ -12227,6 +13831,7 @@
               </w:rPr>
               <w:t>C_LApoInit</w:t>
             </w:r>
+            <w:proofErr w:type="spellEnd"/>
           </w:p>
         </w:tc>
         <w:tc>
@@ -12311,15 +13916,7 @@
                         <w:sz w:val="16"/>
                         <w:szCs w:val="16"/>
                       </w:rPr>
-                      <m:t>S</m:t>
-                    </m:r>
-                    <m:r>
-                      <w:rPr>
-                        <w:rFonts w:ascii="Cambria Math" w:eastAsiaTheme="minorEastAsia" w:hAnsi="Cambria Math" w:cs="Arial"/>
-                        <w:sz w:val="16"/>
-                        <w:szCs w:val="16"/>
-                      </w:rPr>
-                      <m:t>Apo</m:t>
+                      <m:t>SApo</m:t>
                     </m:r>
                   </m:sub>
                 </m:sSub>
@@ -12429,6 +14026,7 @@
                 <w:szCs w:val="16"/>
               </w:rPr>
             </w:pPr>
+            <w:proofErr w:type="spellStart"/>
             <w:r>
               <w:rPr>
                 <w:rFonts w:ascii="Courier New" w:hAnsi="Courier New" w:cs="Courier New"/>
@@ -12438,6 +14036,7 @@
               </w:rPr>
               <w:t>C_TApoInit</w:t>
             </w:r>
+            <w:proofErr w:type="spellEnd"/>
           </w:p>
         </w:tc>
         <w:tc>
@@ -12462,23 +14061,7 @@
                 <w:szCs w:val="16"/>
                 <w:lang w:val="en-US"/>
               </w:rPr>
-              <w:t xml:space="preserve">Capacitance of the </w:t>
-            </w:r>
-            <w:r>
-              <w:rPr>
-                <w:sz w:val="16"/>
-                <w:szCs w:val="16"/>
-                <w:lang w:val="en-US"/>
-              </w:rPr>
-              <w:t>stem</w:t>
-            </w:r>
-            <w:r>
-              <w:rPr>
-                <w:sz w:val="16"/>
-                <w:szCs w:val="16"/>
-                <w:lang w:val="en-US"/>
-              </w:rPr>
-              <w:t xml:space="preserve"> apoplasm</w:t>
+              <w:t>Capacitance of the stem apoplasm</w:t>
             </w:r>
           </w:p>
         </w:tc>
@@ -12578,17 +14161,7 @@
                     <w:sz w:val="16"/>
                     <w:szCs w:val="16"/>
                   </w:rPr>
-                  <m:t>L</m:t>
-                </m:r>
-                <m:r>
-                  <w:rPr>
-                    <w:rFonts w:ascii="Cambria Math" w:hAnsi="Cambria Math" w:cs="Arial"/>
-                    <w:color w:val="000000"/>
-                    <w:kern w:val="32"/>
-                    <w:sz w:val="16"/>
-                    <w:szCs w:val="16"/>
-                  </w:rPr>
-                  <m:t>.</m:t>
+                  <m:t>L.</m:t>
                 </m:r>
                 <m:sSubSup>
                   <m:sSubSupPr>
@@ -12661,14 +14234,26 @@
                 <w:szCs w:val="16"/>
               </w:rPr>
             </w:pPr>
+            <w:proofErr w:type="spellStart"/>
+            <w:proofErr w:type="gramStart"/>
             <w:r>
               <w:rPr>
                 <w:rFonts w:ascii="Courier New" w:hAnsi="Courier New" w:cs="Courier New"/>
                 <w:sz w:val="16"/>
                 <w:szCs w:val="16"/>
               </w:rPr>
-              <w:t>VolumeLiving_TRB</w:t>
-            </w:r>
+              <w:t>vol</w:t>
+            </w:r>
+            <w:proofErr w:type="gramEnd"/>
+            <w:r>
+              <w:rPr>
+                <w:rFonts w:ascii="Courier New" w:hAnsi="Courier New" w:cs="Courier New"/>
+                <w:sz w:val="16"/>
+                <w:szCs w:val="16"/>
+              </w:rPr>
+              <w:t>_Stem</w:t>
+            </w:r>
+            <w:proofErr w:type="spellEnd"/>
           </w:p>
         </w:tc>
         <w:tc>
@@ -13336,6 +14921,8 @@
                 <w:szCs w:val="16"/>
               </w:rPr>
             </w:pPr>
+            <w:proofErr w:type="spellStart"/>
+            <w:proofErr w:type="gramStart"/>
             <w:r>
               <w:rPr>
                 <w:rFonts w:ascii="Courier New" w:hAnsi="Courier New" w:cs="Courier New"/>
@@ -13345,6 +14932,8 @@
               </w:rPr>
               <w:t>betaRootProfile</w:t>
             </w:r>
+            <w:proofErr w:type="spellEnd"/>
+            <w:proofErr w:type="gramEnd"/>
           </w:p>
         </w:tc>
         <w:tc>
@@ -13466,6 +15055,8 @@
                 <w:szCs w:val="16"/>
               </w:rPr>
             </w:pPr>
+            <w:proofErr w:type="spellStart"/>
+            <w:proofErr w:type="gramStart"/>
             <w:r>
               <w:rPr>
                 <w:rFonts w:ascii="Courier New" w:hAnsi="Courier New" w:cs="Courier New"/>
@@ -13475,6 +15066,8 @@
               </w:rPr>
               <w:t>fRootToLeaf</w:t>
             </w:r>
+            <w:proofErr w:type="spellEnd"/>
+            <w:proofErr w:type="gramEnd"/>
           </w:p>
         </w:tc>
         <w:tc>
@@ -13631,6 +15224,8 @@
                 <w:szCs w:val="16"/>
               </w:rPr>
             </w:pPr>
+            <w:proofErr w:type="spellStart"/>
+            <w:proofErr w:type="gramStart"/>
             <w:r>
               <w:rPr>
                 <w:rFonts w:ascii="Courier New" w:hAnsi="Courier New" w:cs="Courier New"/>
@@ -13640,6 +15235,8 @@
               </w:rPr>
               <w:t>rootRadius</w:t>
             </w:r>
+            <w:proofErr w:type="spellEnd"/>
+            <w:proofErr w:type="gramEnd"/>
           </w:p>
         </w:tc>
         <w:tc>
@@ -13987,14 +15584,26 @@
                 <w:szCs w:val="16"/>
               </w:rPr>
             </w:pPr>
+            <w:proofErr w:type="spellStart"/>
+            <w:proofErr w:type="gramStart"/>
             <w:r>
               <w:rPr>
                 <w:rFonts w:ascii="Courier New" w:hAnsi="Courier New" w:cs="Courier New"/>
                 <w:sz w:val="16"/>
                 <w:szCs w:val="16"/>
               </w:rPr>
-              <w:t>slope_gs</w:t>
-            </w:r>
+              <w:t>slope</w:t>
+            </w:r>
+            <w:proofErr w:type="gramEnd"/>
+            <w:r>
+              <w:rPr>
+                <w:rFonts w:ascii="Courier New" w:hAnsi="Courier New" w:cs="Courier New"/>
+                <w:sz w:val="16"/>
+                <w:szCs w:val="16"/>
+              </w:rPr>
+              <w:t>_gs</w:t>
+            </w:r>
+            <w:proofErr w:type="spellEnd"/>
           </w:p>
         </w:tc>
         <w:tc>
@@ -14284,6 +15893,8 @@
                 <w:szCs w:val="16"/>
               </w:rPr>
             </w:pPr>
+            <w:proofErr w:type="spellStart"/>
+            <w:proofErr w:type="gramStart"/>
             <w:r>
               <w:rPr>
                 <w:rFonts w:ascii="Courier New" w:hAnsi="Courier New" w:cs="Courier New"/>
@@ -14293,6 +15904,8 @@
               </w:rPr>
               <w:t>gsNight</w:t>
             </w:r>
+            <w:proofErr w:type="spellEnd"/>
+            <w:proofErr w:type="gramEnd"/>
           </w:p>
         </w:tc>
         <w:tc>
@@ -14533,6 +16146,8 @@
                 <w:szCs w:val="16"/>
               </w:rPr>
             </w:pPr>
+            <w:proofErr w:type="spellStart"/>
+            <w:proofErr w:type="gramStart"/>
             <w:r>
               <w:rPr>
                 <w:rFonts w:ascii="Courier New" w:hAnsi="Courier New" w:cs="Courier New"/>
@@ -14542,6 +16157,8 @@
               </w:rPr>
               <w:t>gsMax</w:t>
             </w:r>
+            <w:proofErr w:type="spellEnd"/>
+            <w:proofErr w:type="gramEnd"/>
           </w:p>
         </w:tc>
         <w:tc>
@@ -14594,6 +16211,7 @@
                 <w:szCs w:val="16"/>
               </w:rPr>
             </w:pPr>
+            <w:proofErr w:type="gramStart"/>
             <w:r>
               <w:rPr>
                 <w:rFonts w:ascii="AdvTT50a2f13e.I+03" w:hAnsi="AdvTT50a2f13e.I+03"/>
@@ -14603,7 +16221,19 @@
                 <w:sz w:val="16"/>
                 <w:szCs w:val="16"/>
               </w:rPr>
-              <w:t xml:space="preserve">δ </w:t>
+              <w:t>δ</w:t>
+            </w:r>
+            <w:proofErr w:type="gramEnd"/>
+            <w:r>
+              <w:rPr>
+                <w:rFonts w:ascii="AdvTT50a2f13e.I+03" w:hAnsi="AdvTT50a2f13e.I+03"/>
+                <w:i/>
+                <w:color w:val="111111"/>
+                <w:position w:val="8"/>
+                <w:sz w:val="16"/>
+                <w:szCs w:val="16"/>
+              </w:rPr>
+              <w:t xml:space="preserve"> </w:t>
             </w:r>
           </w:p>
         </w:tc>
@@ -14657,6 +16287,7 @@
                 <w:szCs w:val="16"/>
               </w:rPr>
             </w:pPr>
+            <w:proofErr w:type="spellStart"/>
             <w:r>
               <w:rPr>
                 <w:rFonts w:ascii="Courier New" w:hAnsi="Courier New" w:cs="Courier New"/>
@@ -14666,6 +16297,7 @@
               </w:rPr>
               <w:t>JarvisPAR</w:t>
             </w:r>
+            <w:proofErr w:type="spellEnd"/>
           </w:p>
         </w:tc>
         <w:tc>
@@ -14857,6 +16489,7 @@
                 <w:szCs w:val="16"/>
               </w:rPr>
             </w:pPr>
+            <w:proofErr w:type="spellStart"/>
             <w:r>
               <w:rPr>
                 <w:rFonts w:ascii="Courier New" w:hAnsi="Courier New" w:cs="Courier New"/>
@@ -14866,6 +16499,7 @@
               </w:rPr>
               <w:t>Tgs_optim</w:t>
             </w:r>
+            <w:proofErr w:type="spellEnd"/>
           </w:p>
         </w:tc>
         <w:tc>
@@ -15013,6 +16647,7 @@
                 <w:lang w:val="en-US"/>
               </w:rPr>
             </w:pPr>
+            <w:proofErr w:type="spellStart"/>
             <w:r>
               <w:rPr>
                 <w:rFonts w:ascii="Courier New" w:hAnsi="Courier New" w:cs="Courier New"/>
@@ -15023,6 +16658,7 @@
               </w:rPr>
               <w:t>Tgs_sens</w:t>
             </w:r>
+            <w:proofErr w:type="spellEnd"/>
           </w:p>
         </w:tc>
         <w:tc>
@@ -15265,6 +16901,7 @@
                 <w:szCs w:val="16"/>
               </w:rPr>
             </w:pPr>
+            <w:proofErr w:type="gramStart"/>
             <w:r>
               <w:rPr>
                 <w:rFonts w:ascii="Courier New" w:hAnsi="Courier New" w:cs="Courier New"/>
@@ -15272,7 +16909,17 @@
                 <w:sz w:val="16"/>
                 <w:szCs w:val="16"/>
               </w:rPr>
-              <w:t>gCrown0</w:t>
+              <w:t>gCrown</w:t>
+            </w:r>
+            <w:proofErr w:type="gramEnd"/>
+            <w:r>
+              <w:rPr>
+                <w:rFonts w:ascii="Courier New" w:hAnsi="Courier New" w:cs="Courier New"/>
+                <w:color w:val="111111"/>
+                <w:sz w:val="16"/>
+                <w:szCs w:val="16"/>
+              </w:rPr>
+              <w:t>0</w:t>
             </w:r>
           </w:p>
         </w:tc>
@@ -15518,6 +17165,7 @@
                 <w:szCs w:val="16"/>
               </w:rPr>
             </w:pPr>
+            <w:proofErr w:type="gramStart"/>
             <w:r>
               <w:rPr>
                 <w:rFonts w:ascii="Courier New" w:hAnsi="Courier New" w:cs="Courier New"/>
@@ -15525,7 +17173,17 @@
                 <w:sz w:val="16"/>
                 <w:szCs w:val="16"/>
               </w:rPr>
-              <w:t>gmin20</w:t>
+              <w:t>gmin</w:t>
+            </w:r>
+            <w:proofErr w:type="gramEnd"/>
+            <w:r>
+              <w:rPr>
+                <w:rFonts w:ascii="Courier New" w:hAnsi="Courier New" w:cs="Courier New"/>
+                <w:color w:val="111111"/>
+                <w:sz w:val="16"/>
+                <w:szCs w:val="16"/>
+              </w:rPr>
+              <w:t>20</w:t>
             </w:r>
           </w:p>
         </w:tc>
@@ -16079,6 +17737,7 @@
                 <w:szCs w:val="16"/>
               </w:rPr>
             </w:pPr>
+            <w:proofErr w:type="spellStart"/>
             <w:r>
               <w:rPr>
                 <w:rFonts w:ascii="Courier New" w:hAnsi="Courier New" w:cs="Courier New"/>
@@ -16088,6 +17747,7 @@
               </w:rPr>
               <w:t>TPhase_gmin</w:t>
             </w:r>
+            <w:proofErr w:type="spellEnd"/>
           </w:p>
         </w:tc>
         <w:tc>
@@ -17024,6 +18684,7 @@
   <w:style w:type="character" w:default="1" w:styleId="Policepardfaut">
     <w:name w:val="Default Paragraph Font"/>
     <w:uiPriority w:val="1"/>
+    <w:semiHidden/>
     <w:unhideWhenUsed/>
   </w:style>
   <w:style w:type="table" w:default="1" w:styleId="TableauNormal">
@@ -17373,6 +19034,40 @@
       </w:tblBorders>
     </w:tblPr>
   </w:style>
+  <w:style w:type="paragraph" w:styleId="Objetducommentaire">
+    <w:name w:val="annotation subject"/>
+    <w:basedOn w:val="Commentaire"/>
+    <w:next w:val="Commentaire"/>
+    <w:link w:val="ObjetducommentaireCar"/>
+    <w:uiPriority w:val="99"/>
+    <w:semiHidden/>
+    <w:unhideWhenUsed/>
+    <w:rsid w:val="00C00AC8"/>
+    <w:pPr>
+      <w:spacing w:after="60"/>
+    </w:pPr>
+    <w:rPr>
+      <w:b/>
+      <w:bCs/>
+      <w:lang w:val="en-US" w:eastAsia="fr-FR"/>
+    </w:rPr>
+  </w:style>
+  <w:style w:type="character" w:customStyle="1" w:styleId="ObjetducommentaireCar">
+    <w:name w:val="Objet du commentaire Car"/>
+    <w:basedOn w:val="CommentaireCar"/>
+    <w:link w:val="Objetducommentaire"/>
+    <w:uiPriority w:val="99"/>
+    <w:semiHidden/>
+    <w:rsid w:val="00C00AC8"/>
+    <w:rPr>
+      <w:rFonts w:ascii="Times New Roman" w:eastAsia="Times New Roman" w:hAnsi="Times New Roman" w:cs="Times New Roman"/>
+      <w:b/>
+      <w:bCs/>
+      <w:sz w:val="20"/>
+      <w:szCs w:val="20"/>
+      <w:lang w:val="en-GB" w:eastAsia="de-DE"/>
+    </w:rPr>
+  </w:style>
 </w:styles>
 </file>
 

</xml_diff>